<commit_message>
ppts of 2 chapters
</commit_message>
<xml_diff>
--- a/Final-Doc-SRS.docx
+++ b/Final-Doc-SRS.docx
@@ -528,7 +528,7 @@
                 <w:sz w:val="22"/>
                 <w:szCs w:val="22"/>
               </w:rPr>
-              <w:tab/>
+              <w:t xml:space="preserve"> </w:t>
             </w:r>
             <w:r>
               <w:rPr>
@@ -3439,15 +3439,7 @@
         <w:t>1.4.1 Relevant Documents</w:t>
       </w:r>
       <w:r>
-        <w:t xml:space="preserve"> </w:t>
-      </w:r>
-      <w:proofErr w:type="gramStart"/>
-      <w:r>
-        <w:t>The</w:t>
-      </w:r>
-      <w:proofErr w:type="gramEnd"/>
-      <w:r>
-        <w:t xml:space="preserve"> development and deployment of the Hostel Management System (HMS) refer to the following documents for guidance and standardization:</w:t>
+        <w:t xml:space="preserve"> The development and deployment of the Hostel Management System (HMS) refer to the following documents for guidance and standardization:</w:t>
       </w:r>
     </w:p>
     <w:p>
@@ -3586,16 +3578,19 @@
         <w:spacing w:after="100" w:afterAutospacing="1" w:line="360" w:lineRule="auto"/>
         <w:jc w:val="both"/>
         <w:rPr>
-          <w:rFonts w:ascii="Times New Roman" w:hAnsi="Times New Roman"/>
-        </w:rPr>
-      </w:pPr>
-      <w:r>
-        <w:rPr>
           <w:rStyle w:val="Emphasis"/>
           <w:rFonts w:ascii="Times New Roman" w:hAnsi="Times New Roman"/>
           <w:i w:val="0"/>
           <w:iCs w:val="0"/>
         </w:rPr>
+      </w:pPr>
+      <w:r>
+        <w:rPr>
+          <w:rStyle w:val="Emphasis"/>
+          <w:rFonts w:ascii="Times New Roman" w:hAnsi="Times New Roman"/>
+          <w:i w:val="0"/>
+          <w:iCs w:val="0"/>
+        </w:rPr>
         <w:t>Web Browsers: Google Chrome, Mozilla Firefox, Safari, Microsoft Edge</w:t>
       </w:r>
       <w:r>
@@ -3604,6 +3599,48 @@
           <w:rFonts w:ascii="Times New Roman" w:hAnsi="Times New Roman"/>
         </w:rPr>
         <w:t>.</w:t>
+      </w:r>
+    </w:p>
+    <w:p>
+      <w:pPr>
+        <w:spacing w:after="100" w:afterAutospacing="1" w:line="360" w:lineRule="auto"/>
+        <w:ind w:left="720"/>
+        <w:jc w:val="both"/>
+        <w:rPr>
+          <w:rStyle w:val="Emphasis"/>
+          <w:rFonts w:ascii="Times New Roman" w:hAnsi="Times New Roman"/>
+          <w:i w:val="0"/>
+          <w:iCs w:val="0"/>
+        </w:rPr>
+      </w:pPr>
+      <w:bookmarkStart w:id="9" w:name="_GoBack"/>
+      <w:bookmarkEnd w:id="9"/>
+    </w:p>
+    <w:p>
+      <w:pPr>
+        <w:pStyle w:val="Heading1"/>
+        <w:rPr>
+          <w:rFonts w:ascii="Times New Roman" w:hAnsi="Times New Roman" w:cs="Times New Roman"/>
+        </w:rPr>
+      </w:pPr>
+      <w:r>
+        <w:rPr>
+          <w:rStyle w:val="Emphasis"/>
+          <w:rFonts w:ascii="Times New Roman" w:hAnsi="Times New Roman" w:cs="Times New Roman"/>
+          <w:i w:val="0"/>
+          <w:iCs w:val="0"/>
+        </w:rPr>
+        <w:t>2</w:t>
+      </w:r>
+      <w:r>
+        <w:rPr>
+          <w:rStyle w:val="Emphasis"/>
+          <w:rFonts w:ascii="Times New Roman" w:hAnsi="Times New Roman" w:cs="Times New Roman"/>
+          <w:i w:val="0"/>
+          <w:iCs w:val="0"/>
+          <w:sz w:val="36"/>
+        </w:rPr>
+        <w:t>. Overall Description</w:t>
       </w:r>
     </w:p>
     <w:p>
@@ -3617,7 +3654,7 @@
           <w:noProof/>
         </w:rPr>
       </w:pPr>
-      <w:bookmarkStart w:id="9" w:name="_Toc152403499"/>
+      <w:bookmarkStart w:id="10" w:name="_Toc152403499"/>
       <w:r>
         <w:rPr>
           <w:rFonts w:ascii="Times New Roman" w:hAnsi="Times New Roman" w:cs="Times New Roman"/>
@@ -3627,7 +3664,7 @@
         <w:t>2.1 Product perspective</w:t>
       </w:r>
       <w:bookmarkEnd w:id="6"/>
-      <w:bookmarkEnd w:id="9"/>
+      <w:bookmarkEnd w:id="10"/>
       <w:r>
         <w:rPr>
           <w:rFonts w:ascii="Times New Roman" w:hAnsi="Times New Roman" w:cs="Times New Roman"/>
@@ -3933,6 +3970,7 @@
           <w:rFonts w:ascii="Times New Roman" w:hAnsi="Times New Roman"/>
           <w:bCs/>
         </w:rPr>
+        <w:lastRenderedPageBreak/>
         <w:t>Fee Submission Module:</w:t>
       </w:r>
       <w:r>
@@ -3962,7 +4000,6 @@
           <w:rFonts w:ascii="Times New Roman" w:hAnsi="Times New Roman"/>
           <w:bCs/>
         </w:rPr>
-        <w:lastRenderedPageBreak/>
         <w:t>Authentication Module:</w:t>
       </w:r>
       <w:r>
@@ -4108,8 +4145,8 @@
           <w:noProof/>
         </w:rPr>
       </w:pPr>
-      <w:bookmarkStart w:id="10" w:name="_Toc152345835"/>
-      <w:bookmarkStart w:id="11" w:name="_Toc152403500"/>
+      <w:bookmarkStart w:id="11" w:name="_Toc152345835"/>
+      <w:bookmarkStart w:id="12" w:name="_Toc152403500"/>
       <w:r>
         <w:rPr>
           <w:rFonts w:ascii="Times New Roman" w:hAnsi="Times New Roman" w:cs="Times New Roman"/>
@@ -4118,8 +4155,8 @@
         </w:rPr>
         <w:t>User classes and characteristics</w:t>
       </w:r>
-      <w:bookmarkEnd w:id="10"/>
       <w:bookmarkEnd w:id="11"/>
+      <w:bookmarkEnd w:id="12"/>
       <w:r>
         <w:rPr>
           <w:rFonts w:ascii="Times New Roman" w:hAnsi="Times New Roman" w:cs="Times New Roman"/>
@@ -4494,19 +4531,18 @@
           <w:noProof/>
         </w:rPr>
       </w:pPr>
-      <w:bookmarkStart w:id="12" w:name="_Toc152345836"/>
-      <w:bookmarkStart w:id="13" w:name="_Toc152403501"/>
+      <w:bookmarkStart w:id="13" w:name="_Toc152345836"/>
+      <w:bookmarkStart w:id="14" w:name="_Toc152403501"/>
       <w:r>
         <w:rPr>
           <w:rFonts w:ascii="Times New Roman" w:hAnsi="Times New Roman" w:cs="Times New Roman"/>
           <w:b/>
           <w:noProof/>
         </w:rPr>
-        <w:lastRenderedPageBreak/>
         <w:t>2.3 Operating environment</w:t>
       </w:r>
-      <w:bookmarkEnd w:id="12"/>
       <w:bookmarkEnd w:id="13"/>
+      <w:bookmarkEnd w:id="14"/>
       <w:r>
         <w:rPr>
           <w:rFonts w:ascii="Times New Roman" w:hAnsi="Times New Roman" w:cs="Times New Roman"/>
@@ -4590,8 +4626,8 @@
           <w:noProof/>
         </w:rPr>
       </w:pPr>
-      <w:bookmarkStart w:id="14" w:name="_Toc152345837"/>
-      <w:bookmarkStart w:id="15" w:name="_Toc152403502"/>
+      <w:bookmarkStart w:id="15" w:name="_Toc152345837"/>
+      <w:bookmarkStart w:id="16" w:name="_Toc152403502"/>
       <w:r>
         <w:rPr>
           <w:rFonts w:ascii="Times New Roman" w:hAnsi="Times New Roman" w:cs="Times New Roman"/>
@@ -4600,8 +4636,8 @@
         </w:rPr>
         <w:t>2.4 Design and implementation constraints</w:t>
       </w:r>
-      <w:bookmarkEnd w:id="14"/>
       <w:bookmarkEnd w:id="15"/>
+      <w:bookmarkEnd w:id="16"/>
       <w:r>
         <w:rPr>
           <w:rFonts w:ascii="Times New Roman" w:hAnsi="Times New Roman" w:cs="Times New Roman"/>
@@ -4734,6 +4770,7 @@
         <w:rPr>
           <w:rFonts w:ascii="Times New Roman" w:hAnsi="Times New Roman"/>
         </w:rPr>
+        <w:lastRenderedPageBreak/>
         <w:t>The selection of a specific database management system (DBMS) is a constraint, requiring compatibility with university standards and existing infrastructure. The chosen DBMS (e.g., MySQL, PostgreSQL) should align with the university's technology stack.</w:t>
       </w:r>
     </w:p>
@@ -4755,7 +4792,6 @@
           <w:b/>
           <w:bCs/>
         </w:rPr>
-        <w:lastRenderedPageBreak/>
         <w:t>Integration with Existing Systems:</w:t>
       </w:r>
     </w:p>
@@ -4921,8 +4957,8 @@
           <w:noProof/>
         </w:rPr>
       </w:pPr>
-      <w:bookmarkStart w:id="16" w:name="_Toc152345838"/>
-      <w:bookmarkStart w:id="17" w:name="_Toc152403503"/>
+      <w:bookmarkStart w:id="17" w:name="_Toc152345838"/>
+      <w:bookmarkStart w:id="18" w:name="_Toc152403503"/>
       <w:r>
         <w:rPr>
           <w:rFonts w:ascii="Times New Roman" w:hAnsi="Times New Roman" w:cs="Times New Roman"/>
@@ -4931,8 +4967,8 @@
         </w:rPr>
         <w:t>2.5 Assumptions and dependencies</w:t>
       </w:r>
-      <w:bookmarkEnd w:id="16"/>
       <w:bookmarkEnd w:id="17"/>
+      <w:bookmarkEnd w:id="18"/>
       <w:r>
         <w:rPr>
           <w:rFonts w:ascii="Times New Roman" w:hAnsi="Times New Roman" w:cs="Times New Roman"/>
@@ -5027,6 +5063,7 @@
           <w:bCs/>
           <w:noProof/>
         </w:rPr>
+        <w:lastRenderedPageBreak/>
         <w:t>Regulatory Compliance:</w:t>
       </w:r>
       <w:r>
@@ -5056,7 +5093,6 @@
           <w:bCs/>
           <w:noProof/>
         </w:rPr>
-        <w:lastRenderedPageBreak/>
         <w:t>Hardware Stability:</w:t>
       </w:r>
       <w:r>
@@ -5299,17 +5335,18 @@
           <w:noProof/>
         </w:rPr>
       </w:pPr>
-      <w:bookmarkStart w:id="18" w:name="_Toc152345839"/>
-      <w:bookmarkStart w:id="19" w:name="_Toc152403504"/>
+      <w:bookmarkStart w:id="19" w:name="_Toc152345839"/>
+      <w:bookmarkStart w:id="20" w:name="_Toc152403504"/>
       <w:r>
         <w:rPr>
           <w:rFonts w:ascii="Times New Roman" w:hAnsi="Times New Roman" w:cs="Times New Roman"/>
           <w:b/>
           <w:noProof/>
         </w:rPr>
+        <w:lastRenderedPageBreak/>
         <w:t xml:space="preserve">3. </w:t>
       </w:r>
-      <w:bookmarkStart w:id="20" w:name="_Hlk152365396"/>
+      <w:bookmarkStart w:id="21" w:name="_Hlk152365396"/>
       <w:r>
         <w:rPr>
           <w:rFonts w:ascii="Times New Roman" w:hAnsi="Times New Roman" w:cs="Times New Roman"/>
@@ -5318,8 +5355,8 @@
         </w:rPr>
         <w:t>System features</w:t>
       </w:r>
-      <w:bookmarkEnd w:id="18"/>
       <w:bookmarkEnd w:id="19"/>
+      <w:bookmarkEnd w:id="20"/>
       <w:r>
         <w:rPr>
           <w:rFonts w:ascii="Times New Roman" w:hAnsi="Times New Roman" w:cs="Times New Roman"/>
@@ -5328,7 +5365,7 @@
         </w:rPr>
         <w:t xml:space="preserve"> </w:t>
       </w:r>
-      <w:bookmarkEnd w:id="20"/>
+      <w:bookmarkEnd w:id="21"/>
       <w:r>
         <w:rPr>
           <w:rFonts w:ascii="Times New Roman" w:hAnsi="Times New Roman" w:cs="Times New Roman"/>
@@ -5349,8 +5386,8 @@
           <w:sz w:val="28"/>
         </w:rPr>
       </w:pPr>
-      <w:bookmarkStart w:id="21" w:name="_Toc152345843"/>
       <w:bookmarkStart w:id="22" w:name="_Toc152403505"/>
+      <w:bookmarkStart w:id="23" w:name="_Toc152345843"/>
       <w:r>
         <w:rPr>
           <w:rFonts w:ascii="Times New Roman" w:hAnsi="Times New Roman" w:cs="Times New Roman"/>
@@ -5404,7 +5441,6 @@
         <w:rPr>
           <w:rStyle w:val="Strong"/>
         </w:rPr>
-        <w:lastRenderedPageBreak/>
         <w:t>User Authentication:</w:t>
       </w:r>
     </w:p>
@@ -5567,7 +5603,7 @@
           <w:sz w:val="28"/>
         </w:rPr>
       </w:pPr>
-      <w:bookmarkStart w:id="23" w:name="_Toc152403506"/>
+      <w:bookmarkStart w:id="24" w:name="_Toc152403506"/>
       <w:r>
         <w:rPr>
           <w:rFonts w:ascii="Times New Roman" w:hAnsi="Times New Roman" w:cs="Times New Roman"/>
@@ -5576,7 +5612,7 @@
         </w:rPr>
         <w:t>3.2 Allocate Room</w:t>
       </w:r>
-      <w:bookmarkEnd w:id="23"/>
+      <w:bookmarkEnd w:id="24"/>
     </w:p>
     <w:p>
       <w:pPr>
@@ -5695,6 +5731,7 @@
         <w:rPr>
           <w:rFonts w:ascii="Times New Roman" w:hAnsi="Times New Roman"/>
         </w:rPr>
+        <w:lastRenderedPageBreak/>
         <w:t>The system should prevent over-allocation or conflicting room assignments.</w:t>
       </w:r>
     </w:p>
@@ -5764,17 +5801,16 @@
           <w:sz w:val="28"/>
         </w:rPr>
       </w:pPr>
-      <w:bookmarkStart w:id="24" w:name="_Toc152403507"/>
+      <w:bookmarkStart w:id="25" w:name="_Toc152403507"/>
       <w:r>
         <w:rPr>
           <w:rFonts w:ascii="Times New Roman" w:hAnsi="Times New Roman" w:cs="Times New Roman"/>
           <w:b/>
           <w:sz w:val="28"/>
         </w:rPr>
-        <w:lastRenderedPageBreak/>
         <w:t>3.3 Add Feedback</w:t>
       </w:r>
-      <w:bookmarkEnd w:id="24"/>
+      <w:bookmarkEnd w:id="25"/>
     </w:p>
     <w:p>
       <w:pPr>
@@ -5924,7 +5960,7 @@
           <w:sz w:val="28"/>
         </w:rPr>
       </w:pPr>
-      <w:bookmarkStart w:id="25" w:name="_Toc152403508"/>
+      <w:bookmarkStart w:id="26" w:name="_Toc152403508"/>
       <w:r>
         <w:rPr>
           <w:rFonts w:ascii="Times New Roman" w:hAnsi="Times New Roman" w:cs="Times New Roman"/>
@@ -5933,7 +5969,7 @@
         </w:rPr>
         <w:t>3.4 Manage Staff</w:t>
       </w:r>
-      <w:bookmarkEnd w:id="25"/>
+      <w:bookmarkEnd w:id="26"/>
     </w:p>
     <w:p>
       <w:pPr>
@@ -6050,6 +6086,7 @@
         <w:rPr>
           <w:rStyle w:val="Strong"/>
         </w:rPr>
+        <w:lastRenderedPageBreak/>
         <w:t>Staff Performance Tracking:</w:t>
       </w:r>
     </w:p>
@@ -6083,17 +6120,16 @@
           <w:sz w:val="28"/>
         </w:rPr>
       </w:pPr>
-      <w:bookmarkStart w:id="26" w:name="_Toc152403509"/>
+      <w:bookmarkStart w:id="27" w:name="_Toc152403509"/>
       <w:r>
         <w:rPr>
           <w:rFonts w:ascii="Times New Roman" w:hAnsi="Times New Roman" w:cs="Times New Roman"/>
           <w:b/>
           <w:sz w:val="28"/>
         </w:rPr>
-        <w:lastRenderedPageBreak/>
         <w:t>3.5 Maintain Mess</w:t>
       </w:r>
-      <w:bookmarkEnd w:id="26"/>
+      <w:bookmarkEnd w:id="27"/>
     </w:p>
     <w:p>
       <w:pPr>
@@ -6262,7 +6298,7 @@
           <w:sz w:val="28"/>
         </w:rPr>
       </w:pPr>
-      <w:bookmarkStart w:id="27" w:name="_Toc152403510"/>
+      <w:bookmarkStart w:id="28" w:name="_Toc152403510"/>
       <w:r>
         <w:rPr>
           <w:rFonts w:ascii="Times New Roman" w:hAnsi="Times New Roman" w:cs="Times New Roman"/>
@@ -6271,7 +6307,7 @@
         </w:rPr>
         <w:t>3.6 Submit Fee</w:t>
       </w:r>
-      <w:bookmarkEnd w:id="27"/>
+      <w:bookmarkEnd w:id="28"/>
     </w:p>
     <w:p>
       <w:pPr>
@@ -6421,16 +6457,17 @@
           <w:sz w:val="28"/>
         </w:rPr>
       </w:pPr>
-      <w:bookmarkStart w:id="28" w:name="_Toc152403511"/>
+      <w:bookmarkStart w:id="29" w:name="_Toc152403511"/>
       <w:r>
         <w:rPr>
           <w:rFonts w:ascii="Times New Roman" w:hAnsi="Times New Roman" w:cs="Times New Roman"/>
           <w:b/>
           <w:sz w:val="28"/>
         </w:rPr>
+        <w:lastRenderedPageBreak/>
         <w:t>3.7 Register</w:t>
       </w:r>
-      <w:bookmarkEnd w:id="28"/>
+      <w:bookmarkEnd w:id="29"/>
     </w:p>
     <w:p>
       <w:pPr>
@@ -6475,7 +6512,6 @@
         <w:rPr>
           <w:rStyle w:val="Strong"/>
         </w:rPr>
-        <w:lastRenderedPageBreak/>
         <w:t>User Registration Form:</w:t>
       </w:r>
     </w:p>
@@ -6545,7 +6581,7 @@
           <w:sz w:val="28"/>
         </w:rPr>
       </w:pPr>
-      <w:bookmarkStart w:id="29" w:name="_Toc152403512"/>
+      <w:bookmarkStart w:id="30" w:name="_Toc152403512"/>
       <w:r>
         <w:rPr>
           <w:rFonts w:ascii="Times New Roman" w:hAnsi="Times New Roman" w:cs="Times New Roman"/>
@@ -6554,7 +6590,7 @@
         </w:rPr>
         <w:t>3.8 Login/Logout</w:t>
       </w:r>
-      <w:bookmarkEnd w:id="29"/>
+      <w:bookmarkEnd w:id="30"/>
     </w:p>
     <w:p>
       <w:pPr>
@@ -6676,8 +6712,8 @@
           <w:szCs w:val="24"/>
         </w:rPr>
       </w:pPr>
-      <w:bookmarkStart w:id="30" w:name="_Toc152345848"/>
-      <w:bookmarkEnd w:id="21"/>
+      <w:bookmarkStart w:id="31" w:name="_Toc152345848"/>
+      <w:bookmarkEnd w:id="23"/>
       <w:r>
         <w:rPr>
           <w:rFonts w:ascii="Times New Roman" w:hAnsi="Times New Roman" w:cs="Times New Roman"/>
@@ -6863,6 +6899,7 @@
           <w:i w:val="0"/>
           <w:iCs w:val="0"/>
         </w:rPr>
+        <w:lastRenderedPageBreak/>
         <w:t>System Guests</w:t>
       </w:r>
     </w:p>
@@ -6946,7 +6983,6 @@
           <w:i w:val="0"/>
           <w:iCs w:val="0"/>
         </w:rPr>
-        <w:lastRenderedPageBreak/>
         <w:t>Room Allocation</w:t>
       </w:r>
     </w:p>
@@ -7379,6 +7415,7 @@
         <w:rPr>
           <w:rStyle w:val="Strong"/>
         </w:rPr>
+        <w:lastRenderedPageBreak/>
         <w:t>User Table:</w:t>
       </w:r>
     </w:p>
@@ -7394,7 +7431,6 @@
           <w:rFonts w:ascii="Times New Roman" w:hAnsi="Times New Roman"/>
         </w:rPr>
       </w:pPr>
-      <w:proofErr w:type="spellStart"/>
       <w:r>
         <w:rPr>
           <w:rStyle w:val="Emphasis"/>
@@ -7402,9 +7438,21 @@
           <w:i w:val="0"/>
           <w:iCs w:val="0"/>
         </w:rPr>
-        <w:t>UserID</w:t>
-      </w:r>
-      <w:proofErr w:type="spellEnd"/>
+        <w:t>UserID (Primary Key)</w:t>
+      </w:r>
+    </w:p>
+    <w:p>
+      <w:pPr>
+        <w:numPr>
+          <w:ilvl w:val="1"/>
+          <w:numId w:val="17"/>
+        </w:numPr>
+        <w:spacing w:after="100" w:afterAutospacing="1" w:line="360" w:lineRule="auto"/>
+        <w:jc w:val="both"/>
+        <w:rPr>
+          <w:rFonts w:ascii="Times New Roman" w:hAnsi="Times New Roman"/>
+        </w:rPr>
+      </w:pPr>
       <w:r>
         <w:rPr>
           <w:rStyle w:val="Emphasis"/>
@@ -7412,7 +7460,7 @@
           <w:i w:val="0"/>
           <w:iCs w:val="0"/>
         </w:rPr>
-        <w:t xml:space="preserve"> (Primary Key)</w:t>
+        <w:t>Username</w:t>
       </w:r>
     </w:p>
     <w:p>
@@ -7434,7 +7482,7 @@
           <w:i w:val="0"/>
           <w:iCs w:val="0"/>
         </w:rPr>
-        <w:t>Username</w:t>
+        <w:t>Password</w:t>
       </w:r>
     </w:p>
     <w:p>
@@ -7456,7 +7504,7 @@
           <w:i w:val="0"/>
           <w:iCs w:val="0"/>
         </w:rPr>
-        <w:t>Password</w:t>
+        <w:t>Name</w:t>
       </w:r>
     </w:p>
     <w:p>
@@ -7478,8 +7526,7 @@
           <w:i w:val="0"/>
           <w:iCs w:val="0"/>
         </w:rPr>
-        <w:lastRenderedPageBreak/>
-        <w:t>Name</w:t>
+        <w:t>Contact Number</w:t>
       </w:r>
     </w:p>
     <w:p>
@@ -7501,7 +7548,24 @@
           <w:i w:val="0"/>
           <w:iCs w:val="0"/>
         </w:rPr>
-        <w:t>Contact Number</w:t>
+        <w:t>Role</w:t>
+      </w:r>
+    </w:p>
+    <w:p>
+      <w:pPr>
+        <w:pStyle w:val="NormalWeb"/>
+        <w:numPr>
+          <w:ilvl w:val="0"/>
+          <w:numId w:val="17"/>
+        </w:numPr>
+        <w:spacing w:before="0" w:beforeAutospacing="0" w:line="360" w:lineRule="auto"/>
+        <w:jc w:val="both"/>
+      </w:pPr>
+      <w:r>
+        <w:rPr>
+          <w:rStyle w:val="Strong"/>
+        </w:rPr>
+        <w:t>Room Table:</w:t>
       </w:r>
     </w:p>
     <w:p>
@@ -7523,7 +7587,95 @@
           <w:i w:val="0"/>
           <w:iCs w:val="0"/>
         </w:rPr>
-        <w:t>Role</w:t>
+        <w:t>RoomID (Primary Key)</w:t>
+      </w:r>
+    </w:p>
+    <w:p>
+      <w:pPr>
+        <w:numPr>
+          <w:ilvl w:val="1"/>
+          <w:numId w:val="17"/>
+        </w:numPr>
+        <w:spacing w:after="100" w:afterAutospacing="1" w:line="360" w:lineRule="auto"/>
+        <w:jc w:val="both"/>
+        <w:rPr>
+          <w:rFonts w:ascii="Times New Roman" w:hAnsi="Times New Roman"/>
+        </w:rPr>
+      </w:pPr>
+      <w:r>
+        <w:rPr>
+          <w:rStyle w:val="Emphasis"/>
+          <w:rFonts w:ascii="Times New Roman" w:hAnsi="Times New Roman"/>
+          <w:i w:val="0"/>
+          <w:iCs w:val="0"/>
+        </w:rPr>
+        <w:t>RoomNumber</w:t>
+      </w:r>
+    </w:p>
+    <w:p>
+      <w:pPr>
+        <w:numPr>
+          <w:ilvl w:val="1"/>
+          <w:numId w:val="17"/>
+        </w:numPr>
+        <w:spacing w:after="100" w:afterAutospacing="1" w:line="360" w:lineRule="auto"/>
+        <w:jc w:val="both"/>
+        <w:rPr>
+          <w:rFonts w:ascii="Times New Roman" w:hAnsi="Times New Roman"/>
+        </w:rPr>
+      </w:pPr>
+      <w:r>
+        <w:rPr>
+          <w:rStyle w:val="Emphasis"/>
+          <w:rFonts w:ascii="Times New Roman" w:hAnsi="Times New Roman"/>
+          <w:i w:val="0"/>
+          <w:iCs w:val="0"/>
+        </w:rPr>
+        <w:t>RoomType</w:t>
+      </w:r>
+    </w:p>
+    <w:p>
+      <w:pPr>
+        <w:numPr>
+          <w:ilvl w:val="1"/>
+          <w:numId w:val="17"/>
+        </w:numPr>
+        <w:spacing w:after="100" w:afterAutospacing="1" w:line="360" w:lineRule="auto"/>
+        <w:jc w:val="both"/>
+        <w:rPr>
+          <w:rFonts w:ascii="Times New Roman" w:hAnsi="Times New Roman"/>
+        </w:rPr>
+      </w:pPr>
+      <w:r>
+        <w:rPr>
+          <w:rStyle w:val="Emphasis"/>
+          <w:rFonts w:ascii="Times New Roman" w:hAnsi="Times New Roman"/>
+          <w:i w:val="0"/>
+          <w:iCs w:val="0"/>
+        </w:rPr>
+        <w:t>OccupancyStatus</w:t>
+      </w:r>
+    </w:p>
+    <w:p>
+      <w:pPr>
+        <w:numPr>
+          <w:ilvl w:val="1"/>
+          <w:numId w:val="17"/>
+        </w:numPr>
+        <w:spacing w:after="100" w:afterAutospacing="1" w:line="360" w:lineRule="auto"/>
+        <w:jc w:val="both"/>
+        <w:rPr>
+          <w:rFonts w:ascii="Times New Roman" w:hAnsi="Times New Roman"/>
+        </w:rPr>
+      </w:pPr>
+      <w:r>
+        <w:rPr>
+          <w:rStyle w:val="Emphasis"/>
+          <w:rFonts w:ascii="Times New Roman" w:hAnsi="Times New Roman"/>
+          <w:i w:val="0"/>
+          <w:iCs w:val="0"/>
+        </w:rPr>
+        <w:t>MaintenanceID (Foreign Key)</w:t>
       </w:r>
     </w:p>
     <w:p>
@@ -7540,7 +7692,7 @@
         <w:rPr>
           <w:rStyle w:val="Strong"/>
         </w:rPr>
-        <w:t>Room Table:</w:t>
+        <w:t>Incident Table:</w:t>
       </w:r>
     </w:p>
     <w:p>
@@ -7555,7 +7707,6 @@
           <w:rFonts w:ascii="Times New Roman" w:hAnsi="Times New Roman"/>
         </w:rPr>
       </w:pPr>
-      <w:proofErr w:type="spellStart"/>
       <w:r>
         <w:rPr>
           <w:rStyle w:val="Emphasis"/>
@@ -7563,9 +7714,21 @@
           <w:i w:val="0"/>
           <w:iCs w:val="0"/>
         </w:rPr>
-        <w:t>RoomID</w:t>
-      </w:r>
-      <w:proofErr w:type="spellEnd"/>
+        <w:t>IncidentID (Primary Key)</w:t>
+      </w:r>
+    </w:p>
+    <w:p>
+      <w:pPr>
+        <w:numPr>
+          <w:ilvl w:val="1"/>
+          <w:numId w:val="17"/>
+        </w:numPr>
+        <w:spacing w:after="100" w:afterAutospacing="1" w:line="360" w:lineRule="auto"/>
+        <w:jc w:val="both"/>
+        <w:rPr>
+          <w:rFonts w:ascii="Times New Roman" w:hAnsi="Times New Roman"/>
+        </w:rPr>
+      </w:pPr>
       <w:r>
         <w:rPr>
           <w:rStyle w:val="Emphasis"/>
@@ -7573,7 +7736,7 @@
           <w:i w:val="0"/>
           <w:iCs w:val="0"/>
         </w:rPr>
-        <w:t xml:space="preserve"> (Primary Key)</w:t>
+        <w:t>Date</w:t>
       </w:r>
     </w:p>
     <w:p>
@@ -7588,7 +7751,6 @@
           <w:rFonts w:ascii="Times New Roman" w:hAnsi="Times New Roman"/>
         </w:rPr>
       </w:pPr>
-      <w:proofErr w:type="spellStart"/>
       <w:r>
         <w:rPr>
           <w:rStyle w:val="Emphasis"/>
@@ -7596,9 +7758,8 @@
           <w:i w:val="0"/>
           <w:iCs w:val="0"/>
         </w:rPr>
-        <w:t>RoomNumber</w:t>
-      </w:r>
-      <w:proofErr w:type="spellEnd"/>
+        <w:t>Time</w:t>
+      </w:r>
     </w:p>
     <w:p>
       <w:pPr>
@@ -7612,7 +7773,6 @@
           <w:rFonts w:ascii="Times New Roman" w:hAnsi="Times New Roman"/>
         </w:rPr>
       </w:pPr>
-      <w:proofErr w:type="spellStart"/>
       <w:r>
         <w:rPr>
           <w:rStyle w:val="Emphasis"/>
@@ -7620,9 +7780,8 @@
           <w:i w:val="0"/>
           <w:iCs w:val="0"/>
         </w:rPr>
-        <w:t>RoomType</w:t>
-      </w:r>
-      <w:proofErr w:type="spellEnd"/>
+        <w:t>Description</w:t>
+      </w:r>
     </w:p>
     <w:p>
       <w:pPr>
@@ -7636,7 +7795,6 @@
           <w:rFonts w:ascii="Times New Roman" w:hAnsi="Times New Roman"/>
         </w:rPr>
       </w:pPr>
-      <w:proofErr w:type="spellStart"/>
       <w:r>
         <w:rPr>
           <w:rStyle w:val="Emphasis"/>
@@ -7644,9 +7802,25 @@
           <w:i w:val="0"/>
           <w:iCs w:val="0"/>
         </w:rPr>
-        <w:t>OccupancyStatus</w:t>
-      </w:r>
-      <w:proofErr w:type="spellEnd"/>
+        <w:t>UserID (Foreign Key)</w:t>
+      </w:r>
+    </w:p>
+    <w:p>
+      <w:pPr>
+        <w:pStyle w:val="NormalWeb"/>
+        <w:numPr>
+          <w:ilvl w:val="0"/>
+          <w:numId w:val="17"/>
+        </w:numPr>
+        <w:spacing w:before="0" w:beforeAutospacing="0" w:line="360" w:lineRule="auto"/>
+        <w:jc w:val="both"/>
+      </w:pPr>
+      <w:r>
+        <w:rPr>
+          <w:rStyle w:val="Strong"/>
+        </w:rPr>
+        <w:t>Feedback Table:</w:t>
+      </w:r>
     </w:p>
     <w:p>
       <w:pPr>
@@ -7660,7 +7834,6 @@
           <w:rFonts w:ascii="Times New Roman" w:hAnsi="Times New Roman"/>
         </w:rPr>
       </w:pPr>
-      <w:proofErr w:type="spellStart"/>
       <w:r>
         <w:rPr>
           <w:rStyle w:val="Emphasis"/>
@@ -7668,9 +7841,21 @@
           <w:i w:val="0"/>
           <w:iCs w:val="0"/>
         </w:rPr>
-        <w:t>MaintenanceID</w:t>
-      </w:r>
-      <w:proofErr w:type="spellEnd"/>
+        <w:t>FeedbackID (Primary Key)</w:t>
+      </w:r>
+    </w:p>
+    <w:p>
+      <w:pPr>
+        <w:numPr>
+          <w:ilvl w:val="1"/>
+          <w:numId w:val="17"/>
+        </w:numPr>
+        <w:spacing w:after="100" w:afterAutospacing="1" w:line="360" w:lineRule="auto"/>
+        <w:jc w:val="both"/>
+        <w:rPr>
+          <w:rFonts w:ascii="Times New Roman" w:hAnsi="Times New Roman"/>
+        </w:rPr>
+      </w:pPr>
       <w:r>
         <w:rPr>
           <w:rStyle w:val="Emphasis"/>
@@ -7678,7 +7863,51 @@
           <w:i w:val="0"/>
           <w:iCs w:val="0"/>
         </w:rPr>
-        <w:t xml:space="preserve"> (Foreign Key)</w:t>
+        <w:t>Category</w:t>
+      </w:r>
+    </w:p>
+    <w:p>
+      <w:pPr>
+        <w:numPr>
+          <w:ilvl w:val="1"/>
+          <w:numId w:val="17"/>
+        </w:numPr>
+        <w:spacing w:after="100" w:afterAutospacing="1" w:line="360" w:lineRule="auto"/>
+        <w:jc w:val="both"/>
+        <w:rPr>
+          <w:rFonts w:ascii="Times New Roman" w:hAnsi="Times New Roman"/>
+        </w:rPr>
+      </w:pPr>
+      <w:r>
+        <w:rPr>
+          <w:rStyle w:val="Emphasis"/>
+          <w:rFonts w:ascii="Times New Roman" w:hAnsi="Times New Roman"/>
+          <w:i w:val="0"/>
+          <w:iCs w:val="0"/>
+        </w:rPr>
+        <w:t>Description</w:t>
+      </w:r>
+    </w:p>
+    <w:p>
+      <w:pPr>
+        <w:numPr>
+          <w:ilvl w:val="1"/>
+          <w:numId w:val="17"/>
+        </w:numPr>
+        <w:spacing w:after="100" w:afterAutospacing="1" w:line="360" w:lineRule="auto"/>
+        <w:jc w:val="both"/>
+        <w:rPr>
+          <w:rFonts w:ascii="Times New Roman" w:hAnsi="Times New Roman"/>
+        </w:rPr>
+      </w:pPr>
+      <w:r>
+        <w:rPr>
+          <w:rStyle w:val="Emphasis"/>
+          <w:rFonts w:ascii="Times New Roman" w:hAnsi="Times New Roman"/>
+          <w:i w:val="0"/>
+          <w:iCs w:val="0"/>
+        </w:rPr>
+        <w:t>UserID (Foreign Key)</w:t>
       </w:r>
     </w:p>
     <w:p>
@@ -7695,7 +7924,7 @@
         <w:rPr>
           <w:rStyle w:val="Strong"/>
         </w:rPr>
-        <w:t>Incident Table:</w:t>
+        <w:t>Maintenance Table:</w:t>
       </w:r>
     </w:p>
     <w:p>
@@ -7710,7 +7939,6 @@
           <w:rFonts w:ascii="Times New Roman" w:hAnsi="Times New Roman"/>
         </w:rPr>
       </w:pPr>
-      <w:proofErr w:type="spellStart"/>
       <w:r>
         <w:rPr>
           <w:rStyle w:val="Emphasis"/>
@@ -7718,9 +7946,21 @@
           <w:i w:val="0"/>
           <w:iCs w:val="0"/>
         </w:rPr>
-        <w:t>IncidentID</w:t>
-      </w:r>
-      <w:proofErr w:type="spellEnd"/>
+        <w:t>MaintenanceID (Primary Key)</w:t>
+      </w:r>
+    </w:p>
+    <w:p>
+      <w:pPr>
+        <w:numPr>
+          <w:ilvl w:val="1"/>
+          <w:numId w:val="17"/>
+        </w:numPr>
+        <w:spacing w:after="100" w:afterAutospacing="1" w:line="360" w:lineRule="auto"/>
+        <w:jc w:val="both"/>
+        <w:rPr>
+          <w:rFonts w:ascii="Times New Roman" w:hAnsi="Times New Roman"/>
+        </w:rPr>
+      </w:pPr>
       <w:r>
         <w:rPr>
           <w:rStyle w:val="Emphasis"/>
@@ -7728,7 +7968,7 @@
           <w:i w:val="0"/>
           <w:iCs w:val="0"/>
         </w:rPr>
-        <w:t xml:space="preserve"> (Primary Key)</w:t>
+        <w:t>Date</w:t>
       </w:r>
     </w:p>
     <w:p>
@@ -7750,7 +7990,7 @@
           <w:i w:val="0"/>
           <w:iCs w:val="0"/>
         </w:rPr>
-        <w:t>Date</w:t>
+        <w:t>Time</w:t>
       </w:r>
     </w:p>
     <w:p>
@@ -7772,7 +8012,7 @@
           <w:i w:val="0"/>
           <w:iCs w:val="0"/>
         </w:rPr>
-        <w:t>Time</w:t>
+        <w:t>Description</w:t>
       </w:r>
     </w:p>
     <w:p>
@@ -7794,7 +8034,24 @@
           <w:i w:val="0"/>
           <w:iCs w:val="0"/>
         </w:rPr>
-        <w:t>Description</w:t>
+        <w:t>RoomID (Foreign Key)</w:t>
+      </w:r>
+    </w:p>
+    <w:p>
+      <w:pPr>
+        <w:pStyle w:val="NormalWeb"/>
+        <w:numPr>
+          <w:ilvl w:val="0"/>
+          <w:numId w:val="17"/>
+        </w:numPr>
+        <w:spacing w:before="0" w:beforeAutospacing="0" w:line="360" w:lineRule="auto"/>
+        <w:jc w:val="both"/>
+      </w:pPr>
+      <w:r>
+        <w:rPr>
+          <w:rStyle w:val="Strong"/>
+        </w:rPr>
+        <w:t>Visitor Table:</w:t>
       </w:r>
     </w:p>
     <w:p>
@@ -7809,7 +8066,6 @@
           <w:rFonts w:ascii="Times New Roman" w:hAnsi="Times New Roman"/>
         </w:rPr>
       </w:pPr>
-      <w:proofErr w:type="spellStart"/>
       <w:r>
         <w:rPr>
           <w:rStyle w:val="Emphasis"/>
@@ -7817,9 +8073,22 @@
           <w:i w:val="0"/>
           <w:iCs w:val="0"/>
         </w:rPr>
-        <w:t>UserID</w:t>
-      </w:r>
-      <w:proofErr w:type="spellEnd"/>
+        <w:lastRenderedPageBreak/>
+        <w:t>VisitorID (Primary Key)</w:t>
+      </w:r>
+    </w:p>
+    <w:p>
+      <w:pPr>
+        <w:numPr>
+          <w:ilvl w:val="1"/>
+          <w:numId w:val="17"/>
+        </w:numPr>
+        <w:spacing w:after="100" w:afterAutospacing="1" w:line="360" w:lineRule="auto"/>
+        <w:jc w:val="both"/>
+        <w:rPr>
+          <w:rFonts w:ascii="Times New Roman" w:hAnsi="Times New Roman"/>
+        </w:rPr>
+      </w:pPr>
       <w:r>
         <w:rPr>
           <w:rStyle w:val="Emphasis"/>
@@ -7827,24 +8096,7 @@
           <w:i w:val="0"/>
           <w:iCs w:val="0"/>
         </w:rPr>
-        <w:t xml:space="preserve"> (Foreign Key)</w:t>
-      </w:r>
-    </w:p>
-    <w:p>
-      <w:pPr>
-        <w:pStyle w:val="NormalWeb"/>
-        <w:numPr>
-          <w:ilvl w:val="0"/>
-          <w:numId w:val="17"/>
-        </w:numPr>
-        <w:spacing w:before="0" w:beforeAutospacing="0" w:line="360" w:lineRule="auto"/>
-        <w:jc w:val="both"/>
-      </w:pPr>
-      <w:r>
-        <w:rPr>
-          <w:rStyle w:val="Strong"/>
-        </w:rPr>
-        <w:t>Feedback Table:</w:t>
+        <w:t>Name</w:t>
       </w:r>
     </w:p>
     <w:p>
@@ -7859,7 +8111,6 @@
           <w:rFonts w:ascii="Times New Roman" w:hAnsi="Times New Roman"/>
         </w:rPr>
       </w:pPr>
-      <w:proofErr w:type="spellStart"/>
       <w:r>
         <w:rPr>
           <w:rStyle w:val="Emphasis"/>
@@ -7867,9 +8118,21 @@
           <w:i w:val="0"/>
           <w:iCs w:val="0"/>
         </w:rPr>
-        <w:t>FeedbackID</w:t>
-      </w:r>
-      <w:proofErr w:type="spellEnd"/>
+        <w:t>ContactNumber</w:t>
+      </w:r>
+    </w:p>
+    <w:p>
+      <w:pPr>
+        <w:numPr>
+          <w:ilvl w:val="1"/>
+          <w:numId w:val="17"/>
+        </w:numPr>
+        <w:spacing w:after="100" w:afterAutospacing="1" w:line="360" w:lineRule="auto"/>
+        <w:jc w:val="both"/>
+        <w:rPr>
+          <w:rFonts w:ascii="Times New Roman" w:hAnsi="Times New Roman"/>
+        </w:rPr>
+      </w:pPr>
       <w:r>
         <w:rPr>
           <w:rStyle w:val="Emphasis"/>
@@ -7877,7 +8140,7 @@
           <w:i w:val="0"/>
           <w:iCs w:val="0"/>
         </w:rPr>
-        <w:t xml:space="preserve"> (Primary Key)</w:t>
+        <w:t>Purpose</w:t>
       </w:r>
     </w:p>
     <w:p>
@@ -7899,7 +8162,7 @@
           <w:i w:val="0"/>
           <w:iCs w:val="0"/>
         </w:rPr>
-        <w:t>Category</w:t>
+        <w:t>EntryTime</w:t>
       </w:r>
     </w:p>
     <w:p>
@@ -7921,357 +8184,8 @@
           <w:i w:val="0"/>
           <w:iCs w:val="0"/>
         </w:rPr>
-        <w:t>Description</w:t>
-      </w:r>
-    </w:p>
-    <w:p>
-      <w:pPr>
-        <w:numPr>
-          <w:ilvl w:val="1"/>
-          <w:numId w:val="17"/>
-        </w:numPr>
-        <w:spacing w:after="100" w:afterAutospacing="1" w:line="360" w:lineRule="auto"/>
-        <w:jc w:val="both"/>
-        <w:rPr>
-          <w:rFonts w:ascii="Times New Roman" w:hAnsi="Times New Roman"/>
-        </w:rPr>
-      </w:pPr>
-      <w:proofErr w:type="spellStart"/>
-      <w:r>
-        <w:rPr>
-          <w:rStyle w:val="Emphasis"/>
-          <w:rFonts w:ascii="Times New Roman" w:hAnsi="Times New Roman"/>
-          <w:i w:val="0"/>
-          <w:iCs w:val="0"/>
-        </w:rPr>
-        <w:t>UserID</w:t>
-      </w:r>
-      <w:proofErr w:type="spellEnd"/>
-      <w:r>
-        <w:rPr>
-          <w:rStyle w:val="Emphasis"/>
-          <w:rFonts w:ascii="Times New Roman" w:hAnsi="Times New Roman"/>
-          <w:i w:val="0"/>
-          <w:iCs w:val="0"/>
-        </w:rPr>
-        <w:t xml:space="preserve"> (Foreign Key)</w:t>
-      </w:r>
-    </w:p>
-    <w:p>
-      <w:pPr>
-        <w:pStyle w:val="NormalWeb"/>
-        <w:numPr>
-          <w:ilvl w:val="0"/>
-          <w:numId w:val="17"/>
-        </w:numPr>
-        <w:spacing w:before="0" w:beforeAutospacing="0" w:line="360" w:lineRule="auto"/>
-        <w:jc w:val="both"/>
-      </w:pPr>
-      <w:r>
-        <w:rPr>
-          <w:rStyle w:val="Strong"/>
-        </w:rPr>
-        <w:t>Maintenance Table:</w:t>
-      </w:r>
-    </w:p>
-    <w:p>
-      <w:pPr>
-        <w:numPr>
-          <w:ilvl w:val="1"/>
-          <w:numId w:val="17"/>
-        </w:numPr>
-        <w:spacing w:after="100" w:afterAutospacing="1" w:line="360" w:lineRule="auto"/>
-        <w:jc w:val="both"/>
-        <w:rPr>
-          <w:rFonts w:ascii="Times New Roman" w:hAnsi="Times New Roman"/>
-        </w:rPr>
-      </w:pPr>
-      <w:proofErr w:type="spellStart"/>
-      <w:r>
-        <w:rPr>
-          <w:rStyle w:val="Emphasis"/>
-          <w:rFonts w:ascii="Times New Roman" w:hAnsi="Times New Roman"/>
-          <w:i w:val="0"/>
-          <w:iCs w:val="0"/>
-        </w:rPr>
-        <w:t>MaintenanceID</w:t>
-      </w:r>
-      <w:proofErr w:type="spellEnd"/>
-      <w:r>
-        <w:rPr>
-          <w:rStyle w:val="Emphasis"/>
-          <w:rFonts w:ascii="Times New Roman" w:hAnsi="Times New Roman"/>
-          <w:i w:val="0"/>
-          <w:iCs w:val="0"/>
-        </w:rPr>
-        <w:t xml:space="preserve"> (Primary Key)</w:t>
-      </w:r>
-    </w:p>
-    <w:p>
-      <w:pPr>
-        <w:numPr>
-          <w:ilvl w:val="1"/>
-          <w:numId w:val="17"/>
-        </w:numPr>
-        <w:spacing w:after="100" w:afterAutospacing="1" w:line="360" w:lineRule="auto"/>
-        <w:jc w:val="both"/>
-        <w:rPr>
-          <w:rFonts w:ascii="Times New Roman" w:hAnsi="Times New Roman"/>
-        </w:rPr>
-      </w:pPr>
-      <w:r>
-        <w:rPr>
-          <w:rStyle w:val="Emphasis"/>
-          <w:rFonts w:ascii="Times New Roman" w:hAnsi="Times New Roman"/>
-          <w:i w:val="0"/>
-          <w:iCs w:val="0"/>
-        </w:rPr>
-        <w:t>Date</w:t>
-      </w:r>
-    </w:p>
-    <w:p>
-      <w:pPr>
-        <w:numPr>
-          <w:ilvl w:val="1"/>
-          <w:numId w:val="17"/>
-        </w:numPr>
-        <w:spacing w:after="100" w:afterAutospacing="1" w:line="360" w:lineRule="auto"/>
-        <w:jc w:val="both"/>
-        <w:rPr>
-          <w:rFonts w:ascii="Times New Roman" w:hAnsi="Times New Roman"/>
-        </w:rPr>
-      </w:pPr>
-      <w:r>
-        <w:rPr>
-          <w:rStyle w:val="Emphasis"/>
-          <w:rFonts w:ascii="Times New Roman" w:hAnsi="Times New Roman"/>
-          <w:i w:val="0"/>
-          <w:iCs w:val="0"/>
-        </w:rPr>
-        <w:t>Time</w:t>
-      </w:r>
-    </w:p>
-    <w:p>
-      <w:pPr>
-        <w:numPr>
-          <w:ilvl w:val="1"/>
-          <w:numId w:val="17"/>
-        </w:numPr>
-        <w:spacing w:after="100" w:afterAutospacing="1" w:line="360" w:lineRule="auto"/>
-        <w:jc w:val="both"/>
-        <w:rPr>
-          <w:rFonts w:ascii="Times New Roman" w:hAnsi="Times New Roman"/>
-        </w:rPr>
-      </w:pPr>
-      <w:r>
-        <w:rPr>
-          <w:rStyle w:val="Emphasis"/>
-          <w:rFonts w:ascii="Times New Roman" w:hAnsi="Times New Roman"/>
-          <w:i w:val="0"/>
-          <w:iCs w:val="0"/>
-        </w:rPr>
-        <w:t>Description</w:t>
-      </w:r>
-    </w:p>
-    <w:p>
-      <w:pPr>
-        <w:numPr>
-          <w:ilvl w:val="1"/>
-          <w:numId w:val="17"/>
-        </w:numPr>
-        <w:spacing w:after="100" w:afterAutospacing="1" w:line="360" w:lineRule="auto"/>
-        <w:jc w:val="both"/>
-        <w:rPr>
-          <w:rFonts w:ascii="Times New Roman" w:hAnsi="Times New Roman"/>
-        </w:rPr>
-      </w:pPr>
-      <w:proofErr w:type="spellStart"/>
-      <w:r>
-        <w:rPr>
-          <w:rStyle w:val="Emphasis"/>
-          <w:rFonts w:ascii="Times New Roman" w:hAnsi="Times New Roman"/>
-          <w:i w:val="0"/>
-          <w:iCs w:val="0"/>
-        </w:rPr>
-        <w:t>RoomID</w:t>
-      </w:r>
-      <w:proofErr w:type="spellEnd"/>
-      <w:r>
-        <w:rPr>
-          <w:rStyle w:val="Emphasis"/>
-          <w:rFonts w:ascii="Times New Roman" w:hAnsi="Times New Roman"/>
-          <w:i w:val="0"/>
-          <w:iCs w:val="0"/>
-        </w:rPr>
-        <w:t xml:space="preserve"> (Foreign Key)</w:t>
-      </w:r>
-    </w:p>
-    <w:p>
-      <w:pPr>
-        <w:pStyle w:val="NormalWeb"/>
-        <w:numPr>
-          <w:ilvl w:val="0"/>
-          <w:numId w:val="17"/>
-        </w:numPr>
-        <w:spacing w:before="0" w:beforeAutospacing="0" w:line="360" w:lineRule="auto"/>
-        <w:jc w:val="both"/>
-      </w:pPr>
-      <w:r>
-        <w:rPr>
-          <w:rStyle w:val="Strong"/>
-        </w:rPr>
-        <w:t>Visitor Table:</w:t>
-      </w:r>
-    </w:p>
-    <w:p>
-      <w:pPr>
-        <w:numPr>
-          <w:ilvl w:val="1"/>
-          <w:numId w:val="17"/>
-        </w:numPr>
-        <w:spacing w:after="100" w:afterAutospacing="1" w:line="360" w:lineRule="auto"/>
-        <w:jc w:val="both"/>
-        <w:rPr>
-          <w:rFonts w:ascii="Times New Roman" w:hAnsi="Times New Roman"/>
-        </w:rPr>
-      </w:pPr>
-      <w:proofErr w:type="spellStart"/>
-      <w:r>
-        <w:rPr>
-          <w:rStyle w:val="Emphasis"/>
-          <w:rFonts w:ascii="Times New Roman" w:hAnsi="Times New Roman"/>
-          <w:i w:val="0"/>
-          <w:iCs w:val="0"/>
-        </w:rPr>
-        <w:t>VisitorID</w:t>
-      </w:r>
-      <w:proofErr w:type="spellEnd"/>
-      <w:r>
-        <w:rPr>
-          <w:rStyle w:val="Emphasis"/>
-          <w:rFonts w:ascii="Times New Roman" w:hAnsi="Times New Roman"/>
-          <w:i w:val="0"/>
-          <w:iCs w:val="0"/>
-        </w:rPr>
-        <w:t xml:space="preserve"> (Primary Key)</w:t>
-      </w:r>
-    </w:p>
-    <w:p>
-      <w:pPr>
-        <w:numPr>
-          <w:ilvl w:val="1"/>
-          <w:numId w:val="17"/>
-        </w:numPr>
-        <w:spacing w:after="100" w:afterAutospacing="1" w:line="360" w:lineRule="auto"/>
-        <w:jc w:val="both"/>
-        <w:rPr>
-          <w:rFonts w:ascii="Times New Roman" w:hAnsi="Times New Roman"/>
-        </w:rPr>
-      </w:pPr>
-      <w:r>
-        <w:rPr>
-          <w:rStyle w:val="Emphasis"/>
-          <w:rFonts w:ascii="Times New Roman" w:hAnsi="Times New Roman"/>
-          <w:i w:val="0"/>
-          <w:iCs w:val="0"/>
-        </w:rPr>
-        <w:t>Name</w:t>
-      </w:r>
-    </w:p>
-    <w:p>
-      <w:pPr>
-        <w:numPr>
-          <w:ilvl w:val="1"/>
-          <w:numId w:val="17"/>
-        </w:numPr>
-        <w:spacing w:after="100" w:afterAutospacing="1" w:line="360" w:lineRule="auto"/>
-        <w:jc w:val="both"/>
-        <w:rPr>
-          <w:rFonts w:ascii="Times New Roman" w:hAnsi="Times New Roman"/>
-        </w:rPr>
-      </w:pPr>
-      <w:proofErr w:type="spellStart"/>
-      <w:r>
-        <w:rPr>
-          <w:rStyle w:val="Emphasis"/>
-          <w:rFonts w:ascii="Times New Roman" w:hAnsi="Times New Roman"/>
-          <w:i w:val="0"/>
-          <w:iCs w:val="0"/>
-        </w:rPr>
-        <w:t>ContactNumber</w:t>
-      </w:r>
-      <w:proofErr w:type="spellEnd"/>
-    </w:p>
-    <w:p>
-      <w:pPr>
-        <w:numPr>
-          <w:ilvl w:val="1"/>
-          <w:numId w:val="17"/>
-        </w:numPr>
-        <w:spacing w:after="100" w:afterAutospacing="1" w:line="360" w:lineRule="auto"/>
-        <w:jc w:val="both"/>
-        <w:rPr>
-          <w:rFonts w:ascii="Times New Roman" w:hAnsi="Times New Roman"/>
-        </w:rPr>
-      </w:pPr>
-      <w:r>
-        <w:rPr>
-          <w:rStyle w:val="Emphasis"/>
-          <w:rFonts w:ascii="Times New Roman" w:hAnsi="Times New Roman"/>
-          <w:i w:val="0"/>
-          <w:iCs w:val="0"/>
-        </w:rPr>
-        <w:t>Purpose</w:t>
-      </w:r>
-    </w:p>
-    <w:p>
-      <w:pPr>
-        <w:numPr>
-          <w:ilvl w:val="1"/>
-          <w:numId w:val="17"/>
-        </w:numPr>
-        <w:spacing w:after="100" w:afterAutospacing="1" w:line="360" w:lineRule="auto"/>
-        <w:jc w:val="both"/>
-        <w:rPr>
-          <w:rFonts w:ascii="Times New Roman" w:hAnsi="Times New Roman"/>
-        </w:rPr>
-      </w:pPr>
-      <w:proofErr w:type="spellStart"/>
-      <w:r>
-        <w:rPr>
-          <w:rStyle w:val="Emphasis"/>
-          <w:rFonts w:ascii="Times New Roman" w:hAnsi="Times New Roman"/>
-          <w:i w:val="0"/>
-          <w:iCs w:val="0"/>
-        </w:rPr>
-        <w:lastRenderedPageBreak/>
-        <w:t>EntryTime</w:t>
-      </w:r>
-      <w:proofErr w:type="spellEnd"/>
-    </w:p>
-    <w:p>
-      <w:pPr>
-        <w:numPr>
-          <w:ilvl w:val="1"/>
-          <w:numId w:val="17"/>
-        </w:numPr>
-        <w:spacing w:after="100" w:afterAutospacing="1" w:line="360" w:lineRule="auto"/>
-        <w:jc w:val="both"/>
-        <w:rPr>
-          <w:rFonts w:ascii="Times New Roman" w:hAnsi="Times New Roman"/>
-        </w:rPr>
-      </w:pPr>
-      <w:proofErr w:type="spellStart"/>
-      <w:r>
-        <w:rPr>
-          <w:rStyle w:val="Emphasis"/>
-          <w:rFonts w:ascii="Times New Roman" w:hAnsi="Times New Roman"/>
-          <w:i w:val="0"/>
-          <w:iCs w:val="0"/>
-        </w:rPr>
         <w:t>ExitTime</w:t>
       </w:r>
-      <w:proofErr w:type="spellEnd"/>
     </w:p>
     <w:p>
       <w:pPr>
@@ -8630,6 +8544,7 @@
         <w:rPr>
           <w:rStyle w:val="Strong"/>
         </w:rPr>
+        <w:lastRenderedPageBreak/>
         <w:t>Maintenance History Report:</w:t>
       </w:r>
     </w:p>
@@ -8674,7 +8589,6 @@
           <w:iCs w:val="0"/>
           <w:sz w:val="28"/>
         </w:rPr>
-        <w:lastRenderedPageBreak/>
         <w:t>4.4 Data Acquisition, Integrity, Retention, and Disposal</w:t>
       </w:r>
     </w:p>
@@ -9014,6 +8928,7 @@
         <w:rPr>
           <w:rStyle w:val="Strong"/>
         </w:rPr>
+        <w:lastRenderedPageBreak/>
         <w:t>4.4.4 Data Disposal</w:t>
       </w:r>
     </w:p>
@@ -9033,7 +8948,6 @@
           <w:i w:val="0"/>
           <w:iCs w:val="0"/>
         </w:rPr>
-        <w:lastRenderedPageBreak/>
         <w:t>Secure Deletion:</w:t>
       </w:r>
     </w:p>
@@ -9113,8 +9027,8 @@
           <w:szCs w:val="32"/>
         </w:rPr>
       </w:pPr>
-      <w:bookmarkStart w:id="31" w:name="_Toc152403513"/>
-      <w:bookmarkEnd w:id="30"/>
+      <w:bookmarkStart w:id="32" w:name="_Toc152403513"/>
+      <w:bookmarkEnd w:id="31"/>
       <w:r>
         <w:rPr>
           <w:rFonts w:ascii="Times New Roman" w:hAnsi="Times New Roman" w:cs="Times New Roman"/>
@@ -9125,7 +9039,7 @@
         </w:rPr>
         <w:t>5. External Interface Requirements</w:t>
       </w:r>
-      <w:bookmarkEnd w:id="31"/>
+      <w:bookmarkEnd w:id="32"/>
     </w:p>
     <w:p>
       <w:pPr>
@@ -9458,6 +9372,7 @@
           <w:i w:val="0"/>
           <w:iCs w:val="0"/>
         </w:rPr>
+        <w:lastRenderedPageBreak/>
         <w:t>Specialized interface for technical support staff with access to system maintenance and troubleshooting tools.</w:t>
       </w:r>
     </w:p>
@@ -9502,7 +9417,6 @@
           <w:iCs w:val="0"/>
           <w:sz w:val="28"/>
         </w:rPr>
-        <w:lastRenderedPageBreak/>
         <w:t>5.2 Software Interfaces</w:t>
       </w:r>
     </w:p>
@@ -9779,6 +9693,7 @@
           <w:i w:val="0"/>
           <w:iCs w:val="0"/>
         </w:rPr>
+        <w:lastRenderedPageBreak/>
         <w:t>Communication between the HMS and end-users occurs over the internet, ensuring remote access for residents and staff.</w:t>
       </w:r>
     </w:p>
@@ -9814,7 +9729,6 @@
           <w:i w:val="0"/>
           <w:iCs w:val="0"/>
         </w:rPr>
-        <w:lastRenderedPageBreak/>
         <w:t>The system sends email notifications for important updates, such as incident resolutions, fee deadlines, and event announcements.</w:t>
       </w:r>
     </w:p>
@@ -9899,8 +9813,8 @@
           <w:noProof/>
         </w:rPr>
       </w:pPr>
-      <w:bookmarkStart w:id="32" w:name="_Toc152345853"/>
-      <w:bookmarkStart w:id="33" w:name="_Toc152403514"/>
+      <w:bookmarkStart w:id="33" w:name="_Toc152345853"/>
+      <w:bookmarkStart w:id="34" w:name="_Toc152403514"/>
       <w:r>
         <w:rPr>
           <w:rFonts w:ascii="Times New Roman" w:hAnsi="Times New Roman" w:cs="Times New Roman"/>
@@ -9909,8 +9823,8 @@
         </w:rPr>
         <w:t>6. Quality attributes</w:t>
       </w:r>
-      <w:bookmarkEnd w:id="32"/>
       <w:bookmarkEnd w:id="33"/>
+      <w:bookmarkEnd w:id="34"/>
       <w:r>
         <w:rPr>
           <w:rFonts w:ascii="Times New Roman" w:hAnsi="Times New Roman" w:cs="Times New Roman"/>
@@ -9933,8 +9847,8 @@
           <w:szCs w:val="24"/>
         </w:rPr>
       </w:pPr>
-      <w:bookmarkStart w:id="34" w:name="_Toc152345854"/>
-      <w:bookmarkStart w:id="35" w:name="_Toc152403515"/>
+      <w:bookmarkStart w:id="35" w:name="_Toc152345854"/>
+      <w:bookmarkStart w:id="36" w:name="_Toc152403515"/>
       <w:r>
         <w:rPr>
           <w:rFonts w:ascii="Times New Roman" w:hAnsi="Times New Roman" w:cs="Times New Roman"/>
@@ -9945,8 +9859,8 @@
         </w:rPr>
         <w:t>6.1 Availability:</w:t>
       </w:r>
-      <w:bookmarkEnd w:id="34"/>
       <w:bookmarkEnd w:id="35"/>
+      <w:bookmarkEnd w:id="36"/>
     </w:p>
     <w:p>
       <w:pPr>
@@ -9980,8 +9894,8 @@
           <w:szCs w:val="24"/>
         </w:rPr>
       </w:pPr>
-      <w:bookmarkStart w:id="36" w:name="_Toc152345855"/>
-      <w:bookmarkStart w:id="37" w:name="_Toc152403516"/>
+      <w:bookmarkStart w:id="37" w:name="_Toc152345855"/>
+      <w:bookmarkStart w:id="38" w:name="_Toc152403516"/>
       <w:r>
         <w:rPr>
           <w:rFonts w:ascii="Times New Roman" w:hAnsi="Times New Roman" w:cs="Times New Roman"/>
@@ -9992,8 +9906,8 @@
         </w:rPr>
         <w:t>6.2 Correctness:</w:t>
       </w:r>
-      <w:bookmarkEnd w:id="36"/>
       <w:bookmarkEnd w:id="37"/>
+      <w:bookmarkEnd w:id="38"/>
     </w:p>
     <w:p>
       <w:pPr>
@@ -10027,8 +9941,8 @@
           <w:szCs w:val="24"/>
         </w:rPr>
       </w:pPr>
-      <w:bookmarkStart w:id="38" w:name="_Toc152345856"/>
-      <w:bookmarkStart w:id="39" w:name="_Toc152403517"/>
+      <w:bookmarkStart w:id="39" w:name="_Toc152345856"/>
+      <w:bookmarkStart w:id="40" w:name="_Toc152403517"/>
       <w:r>
         <w:rPr>
           <w:rFonts w:ascii="Times New Roman" w:hAnsi="Times New Roman" w:cs="Times New Roman"/>
@@ -10039,8 +9953,8 @@
         </w:rPr>
         <w:t>6.3 Flexibility:</w:t>
       </w:r>
-      <w:bookmarkEnd w:id="38"/>
       <w:bookmarkEnd w:id="39"/>
+      <w:bookmarkEnd w:id="40"/>
     </w:p>
     <w:p>
       <w:pPr>
@@ -10074,8 +9988,8 @@
           <w:szCs w:val="24"/>
         </w:rPr>
       </w:pPr>
-      <w:bookmarkStart w:id="40" w:name="_Toc152345857"/>
-      <w:bookmarkStart w:id="41" w:name="_Toc152403518"/>
+      <w:bookmarkStart w:id="41" w:name="_Toc152345857"/>
+      <w:bookmarkStart w:id="42" w:name="_Toc152403518"/>
       <w:r>
         <w:rPr>
           <w:rFonts w:ascii="Times New Roman" w:hAnsi="Times New Roman" w:cs="Times New Roman"/>
@@ -10086,8 +10000,8 @@
         </w:rPr>
         <w:t>6.4 Portability:</w:t>
       </w:r>
-      <w:bookmarkEnd w:id="40"/>
       <w:bookmarkEnd w:id="41"/>
+      <w:bookmarkEnd w:id="42"/>
     </w:p>
     <w:p>
       <w:pPr>
@@ -10121,8 +10035,8 @@
           <w:szCs w:val="24"/>
         </w:rPr>
       </w:pPr>
-      <w:bookmarkStart w:id="42" w:name="_Toc152345858"/>
-      <w:bookmarkStart w:id="43" w:name="_Toc152403519"/>
+      <w:bookmarkStart w:id="43" w:name="_Toc152345858"/>
+      <w:bookmarkStart w:id="44" w:name="_Toc152403519"/>
       <w:r>
         <w:rPr>
           <w:rFonts w:ascii="Times New Roman" w:hAnsi="Times New Roman" w:cs="Times New Roman"/>
@@ -10133,8 +10047,8 @@
         </w:rPr>
         <w:t>6.5 Reliability:</w:t>
       </w:r>
-      <w:bookmarkEnd w:id="42"/>
       <w:bookmarkEnd w:id="43"/>
+      <w:bookmarkEnd w:id="44"/>
     </w:p>
     <w:p>
       <w:pPr>
@@ -10168,8 +10082,8 @@
           <w:szCs w:val="24"/>
         </w:rPr>
       </w:pPr>
-      <w:bookmarkStart w:id="44" w:name="_Toc152345859"/>
-      <w:bookmarkStart w:id="45" w:name="_Toc152403520"/>
+      <w:bookmarkStart w:id="45" w:name="_Toc152345859"/>
+      <w:bookmarkStart w:id="46" w:name="_Toc152403520"/>
       <w:r>
         <w:rPr>
           <w:rFonts w:ascii="Times New Roman" w:hAnsi="Times New Roman" w:cs="Times New Roman"/>
@@ -10178,10 +10092,11 @@
           <w:sz w:val="24"/>
           <w:szCs w:val="24"/>
         </w:rPr>
+        <w:lastRenderedPageBreak/>
         <w:t>6.6 Reusability:</w:t>
       </w:r>
-      <w:bookmarkEnd w:id="44"/>
       <w:bookmarkEnd w:id="45"/>
+      <w:bookmarkEnd w:id="46"/>
     </w:p>
     <w:p>
       <w:pPr>
@@ -10215,8 +10130,8 @@
           <w:szCs w:val="24"/>
         </w:rPr>
       </w:pPr>
-      <w:bookmarkStart w:id="46" w:name="_Toc152345860"/>
-      <w:bookmarkStart w:id="47" w:name="_Toc152403521"/>
+      <w:bookmarkStart w:id="47" w:name="_Toc152345860"/>
+      <w:bookmarkStart w:id="48" w:name="_Toc152403521"/>
       <w:r>
         <w:rPr>
           <w:rFonts w:ascii="Times New Roman" w:hAnsi="Times New Roman" w:cs="Times New Roman"/>
@@ -10225,11 +10140,10 @@
           <w:sz w:val="24"/>
           <w:szCs w:val="24"/>
         </w:rPr>
-        <w:lastRenderedPageBreak/>
         <w:t>6.7 Robustness:</w:t>
       </w:r>
-      <w:bookmarkEnd w:id="46"/>
       <w:bookmarkEnd w:id="47"/>
+      <w:bookmarkEnd w:id="48"/>
     </w:p>
     <w:p>
       <w:pPr>
@@ -10263,8 +10177,8 @@
           <w:szCs w:val="24"/>
         </w:rPr>
       </w:pPr>
-      <w:bookmarkStart w:id="48" w:name="_Toc152345861"/>
-      <w:bookmarkStart w:id="49" w:name="_Toc152403522"/>
+      <w:bookmarkStart w:id="49" w:name="_Toc152345861"/>
+      <w:bookmarkStart w:id="50" w:name="_Toc152403522"/>
       <w:r>
         <w:rPr>
           <w:rFonts w:ascii="Times New Roman" w:hAnsi="Times New Roman" w:cs="Times New Roman"/>
@@ -10275,8 +10189,8 @@
         </w:rPr>
         <w:t>6.8 Testability:</w:t>
       </w:r>
-      <w:bookmarkEnd w:id="48"/>
       <w:bookmarkEnd w:id="49"/>
+      <w:bookmarkEnd w:id="50"/>
     </w:p>
     <w:p>
       <w:pPr>
@@ -10340,8 +10254,8 @@
           <w:noProof/>
         </w:rPr>
       </w:pPr>
-      <w:bookmarkStart w:id="50" w:name="_Toc152345862"/>
-      <w:bookmarkStart w:id="51" w:name="_Toc152403523"/>
+      <w:bookmarkStart w:id="51" w:name="_Toc152345862"/>
+      <w:bookmarkStart w:id="52" w:name="_Toc152403523"/>
       <w:r>
         <w:rPr>
           <w:rFonts w:ascii="Times New Roman" w:hAnsi="Times New Roman" w:cs="Times New Roman"/>
@@ -10350,8 +10264,8 @@
         </w:rPr>
         <w:t>Internationalization and localization requirements</w:t>
       </w:r>
-      <w:bookmarkEnd w:id="50"/>
       <w:bookmarkEnd w:id="51"/>
+      <w:bookmarkEnd w:id="52"/>
       <w:r>
         <w:rPr>
           <w:rFonts w:ascii="Times New Roman" w:hAnsi="Times New Roman" w:cs="Times New Roman"/>
@@ -10390,8 +10304,8 @@
           <w:noProof/>
         </w:rPr>
       </w:pPr>
-      <w:bookmarkStart w:id="52" w:name="_Toc152345863"/>
-      <w:bookmarkStart w:id="53" w:name="_Toc152403524"/>
+      <w:bookmarkStart w:id="53" w:name="_Toc152345863"/>
+      <w:bookmarkStart w:id="54" w:name="_Toc152403524"/>
       <w:r>
         <w:rPr>
           <w:rFonts w:ascii="Times New Roman" w:hAnsi="Times New Roman" w:cs="Times New Roman"/>
@@ -10400,8 +10314,8 @@
         </w:rPr>
         <w:t>8. Other requirements</w:t>
       </w:r>
-      <w:bookmarkEnd w:id="52"/>
       <w:bookmarkEnd w:id="53"/>
+      <w:bookmarkEnd w:id="54"/>
       <w:r>
         <w:rPr>
           <w:rFonts w:ascii="Times New Roman" w:hAnsi="Times New Roman" w:cs="Times New Roman"/>
@@ -10422,8 +10336,8 @@
           <w:noProof/>
         </w:rPr>
       </w:pPr>
-      <w:bookmarkStart w:id="54" w:name="_Toc152345864"/>
-      <w:bookmarkStart w:id="55" w:name="_Toc152403525"/>
+      <w:bookmarkStart w:id="55" w:name="_Toc152345864"/>
+      <w:bookmarkStart w:id="56" w:name="_Toc152403525"/>
       <w:r>
         <w:rPr>
           <w:rFonts w:ascii="Times New Roman" w:hAnsi="Times New Roman" w:cs="Times New Roman"/>
@@ -10432,8 +10346,8 @@
         </w:rPr>
         <w:t>Appendix A: Glossary</w:t>
       </w:r>
-      <w:bookmarkEnd w:id="54"/>
       <w:bookmarkEnd w:id="55"/>
+      <w:bookmarkEnd w:id="56"/>
       <w:r>
         <w:rPr>
           <w:rFonts w:ascii="Times New Roman" w:hAnsi="Times New Roman" w:cs="Times New Roman"/>
@@ -10454,8 +10368,8 @@
           <w:noProof/>
         </w:rPr>
       </w:pPr>
-      <w:bookmarkStart w:id="56" w:name="_Toc152345865"/>
-      <w:bookmarkStart w:id="57" w:name="_Toc152403526"/>
+      <w:bookmarkStart w:id="57" w:name="_Toc152345865"/>
+      <w:bookmarkStart w:id="58" w:name="_Toc152403526"/>
       <w:r>
         <w:rPr>
           <w:rFonts w:ascii="Times New Roman" w:hAnsi="Times New Roman" w:cs="Times New Roman"/>
@@ -10464,8 +10378,6 @@
         </w:rPr>
         <w:t>Appendix B: Analysis models</w:t>
       </w:r>
-      <w:bookmarkStart w:id="58" w:name="_GoBack"/>
-      <w:bookmarkEnd w:id="56"/>
       <w:bookmarkEnd w:id="57"/>
       <w:bookmarkEnd w:id="58"/>
     </w:p>
@@ -10865,14 +10777,27 @@
                             <w:r>
                               <w:t xml:space="preserve">Figure </w:t>
                             </w:r>
-                            <w:fldSimple w:instr=" SEQ Figure \* ARABIC ">
-                              <w:r>
-                                <w:rPr>
-                                  <w:noProof/>
-                                </w:rPr>
-                                <w:t>1</w:t>
-                              </w:r>
-                            </w:fldSimple>
+                            <w:r>
+                              <w:fldChar w:fldCharType="begin"/>
+                            </w:r>
+                            <w:r>
+                              <w:instrText xml:space="preserve"> SEQ Figure \* ARABIC </w:instrText>
+                            </w:r>
+                            <w:r>
+                              <w:fldChar w:fldCharType="separate"/>
+                            </w:r>
+                            <w:r>
+                              <w:rPr>
+                                <w:noProof/>
+                              </w:rPr>
+                              <w:t>1</w:t>
+                            </w:r>
+                            <w:r>
+                              <w:rPr>
+                                <w:noProof/>
+                              </w:rPr>
+                              <w:fldChar w:fldCharType="end"/>
+                            </w:r>
                             <w:r>
                               <w:t xml:space="preserve"> Activity diagram - student activity</w:t>
                             </w:r>
@@ -10891,7 +10816,7 @@
               </wp:anchor>
             </w:drawing>
           </mc:Choice>
-          <mc:Fallback xmlns:w16sdtdh="http://schemas.microsoft.com/office/word/2020/wordml/sdtdatahash" xmlns:w16="http://schemas.microsoft.com/office/word/2018/wordml" xmlns:w16cid="http://schemas.microsoft.com/office/word/2016/wordml/cid" xmlns:w16cex="http://schemas.microsoft.com/office/word/2018/wordml/cex" xmlns:oel="http://schemas.microsoft.com/office/2019/extlst" xmlns:am3d="http://schemas.microsoft.com/office/drawing/2017/model3d" xmlns:aink="http://schemas.microsoft.com/office/drawing/2016/ink" xmlns:cx8="http://schemas.microsoft.com/office/drawing/2016/5/14/chartex" xmlns:cx7="http://schemas.microsoft.com/office/drawing/2016/5/13/chartex" xmlns:cx6="http://schemas.microsoft.com/office/drawing/2016/5/12/chartex" xmlns:cx5="http://schemas.microsoft.com/office/drawing/2016/5/11/chartex" xmlns:cx4="http://schemas.microsoft.com/office/drawing/2016/5/10/chartex" xmlns:cx3="http://schemas.microsoft.com/office/drawing/2016/5/9/chartex" xmlns:cx2="http://schemas.microsoft.com/office/drawing/2015/10/21/chartex">
+          <mc:Fallback xmlns:cx2="http://schemas.microsoft.com/office/drawing/2015/10/21/chartex" xmlns:cx3="http://schemas.microsoft.com/office/drawing/2016/5/9/chartex" xmlns:cx4="http://schemas.microsoft.com/office/drawing/2016/5/10/chartex" xmlns:cx5="http://schemas.microsoft.com/office/drawing/2016/5/11/chartex" xmlns:cx6="http://schemas.microsoft.com/office/drawing/2016/5/12/chartex" xmlns:cx7="http://schemas.microsoft.com/office/drawing/2016/5/13/chartex" xmlns:cx8="http://schemas.microsoft.com/office/drawing/2016/5/14/chartex" xmlns:aink="http://schemas.microsoft.com/office/drawing/2016/ink" xmlns:am3d="http://schemas.microsoft.com/office/drawing/2017/model3d" xmlns:oel="http://schemas.microsoft.com/office/2019/extlst" xmlns:w16cex="http://schemas.microsoft.com/office/word/2018/wordml/cex" xmlns:w16cid="http://schemas.microsoft.com/office/word/2016/wordml/cid" xmlns:w16="http://schemas.microsoft.com/office/word/2018/wordml" xmlns:w16sdtdh="http://schemas.microsoft.com/office/word/2020/wordml/sdtdatahash">
             <w:pict>
               <v:shapetype w14:anchorId="45C47C54" id="_x0000_t202" coordsize="21600,21600" o:spt="202" path="m,l,21600r21600,l21600,xe">
                 <v:stroke joinstyle="miter"/>
@@ -11016,14 +10941,27 @@
                             <w:r>
                               <w:t xml:space="preserve">Figure </w:t>
                             </w:r>
-                            <w:fldSimple w:instr=" SEQ Figure \* ARABIC ">
-                              <w:r>
-                                <w:rPr>
-                                  <w:noProof/>
-                                </w:rPr>
-                                <w:t>2</w:t>
-                              </w:r>
-                            </w:fldSimple>
+                            <w:r>
+                              <w:fldChar w:fldCharType="begin"/>
+                            </w:r>
+                            <w:r>
+                              <w:instrText xml:space="preserve"> SEQ Figure \* ARABIC </w:instrText>
+                            </w:r>
+                            <w:r>
+                              <w:fldChar w:fldCharType="separate"/>
+                            </w:r>
+                            <w:r>
+                              <w:rPr>
+                                <w:noProof/>
+                              </w:rPr>
+                              <w:t>2</w:t>
+                            </w:r>
+                            <w:r>
+                              <w:rPr>
+                                <w:noProof/>
+                              </w:rPr>
+                              <w:fldChar w:fldCharType="end"/>
+                            </w:r>
                             <w:r>
                               <w:t xml:space="preserve"> Activity diagram - admin activities</w:t>
                             </w:r>
@@ -11042,7 +10980,7 @@
               </wp:anchor>
             </w:drawing>
           </mc:Choice>
-          <mc:Fallback xmlns:w16sdtdh="http://schemas.microsoft.com/office/word/2020/wordml/sdtdatahash" xmlns:w16="http://schemas.microsoft.com/office/word/2018/wordml" xmlns:w16cid="http://schemas.microsoft.com/office/word/2016/wordml/cid" xmlns:w16cex="http://schemas.microsoft.com/office/word/2018/wordml/cex" xmlns:oel="http://schemas.microsoft.com/office/2019/extlst" xmlns:am3d="http://schemas.microsoft.com/office/drawing/2017/model3d" xmlns:aink="http://schemas.microsoft.com/office/drawing/2016/ink" xmlns:cx8="http://schemas.microsoft.com/office/drawing/2016/5/14/chartex" xmlns:cx7="http://schemas.microsoft.com/office/drawing/2016/5/13/chartex" xmlns:cx6="http://schemas.microsoft.com/office/drawing/2016/5/12/chartex" xmlns:cx5="http://schemas.microsoft.com/office/drawing/2016/5/11/chartex" xmlns:cx4="http://schemas.microsoft.com/office/drawing/2016/5/10/chartex" xmlns:cx3="http://schemas.microsoft.com/office/drawing/2016/5/9/chartex" xmlns:cx2="http://schemas.microsoft.com/office/drawing/2015/10/21/chartex">
+          <mc:Fallback xmlns:cx2="http://schemas.microsoft.com/office/drawing/2015/10/21/chartex" xmlns:cx3="http://schemas.microsoft.com/office/drawing/2016/5/9/chartex" xmlns:cx4="http://schemas.microsoft.com/office/drawing/2016/5/10/chartex" xmlns:cx5="http://schemas.microsoft.com/office/drawing/2016/5/11/chartex" xmlns:cx6="http://schemas.microsoft.com/office/drawing/2016/5/12/chartex" xmlns:cx7="http://schemas.microsoft.com/office/drawing/2016/5/13/chartex" xmlns:cx8="http://schemas.microsoft.com/office/drawing/2016/5/14/chartex" xmlns:aink="http://schemas.microsoft.com/office/drawing/2016/ink" xmlns:am3d="http://schemas.microsoft.com/office/drawing/2017/model3d" xmlns:oel="http://schemas.microsoft.com/office/2019/extlst" xmlns:w16cex="http://schemas.microsoft.com/office/word/2018/wordml/cex" xmlns:w16cid="http://schemas.microsoft.com/office/word/2016/wordml/cid" xmlns:w16="http://schemas.microsoft.com/office/word/2018/wordml" xmlns:w16sdtdh="http://schemas.microsoft.com/office/word/2020/wordml/sdtdatahash">
             <w:pict>
               <v:shape w14:anchorId="13C10CA2" id="Text Box 2" o:spid="_x0000_s1027" type="#_x0000_t202" style="position:absolute;left:0;text-align:left;margin-left:0;margin-top:448.65pt;width:468pt;height:.05pt;z-index:-251651072;visibility:visible;mso-wrap-style:square;mso-wrap-distance-left:9pt;mso-wrap-distance-top:0;mso-wrap-distance-right:9pt;mso-wrap-distance-bottom:0;mso-position-horizontal:absolute;mso-position-horizontal-relative:text;mso-position-vertical:absolute;mso-position-vertical-relative:text;v-text-anchor:top" o:gfxdata="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" stroked="f">
                 <v:textbox style="mso-fit-shape-to-text:t" inset="0,0,0,0">
@@ -17014,7 +16952,7 @@
 </file>
 
 <file path=customXml/itemProps1.xml><?xml version="1.0" encoding="utf-8"?>
-<ds:datastoreItem xmlns:ds="http://schemas.openxmlformats.org/officeDocument/2006/customXml" ds:itemID="{E7DC0C0D-597A-4412-B4A0-C3346E1C0DA4}">
+<ds:datastoreItem xmlns:ds="http://schemas.openxmlformats.org/officeDocument/2006/customXml" ds:itemID="{2296A905-6B9A-4477-9D3E-F91424CD3601}">
   <ds:schemaRefs>
     <ds:schemaRef ds:uri="http://schemas.openxmlformats.org/officeDocument/2006/bibliography"/>
   </ds:schemaRefs>

</xml_diff>

<commit_message>
event response and state table updated and added to pptx
</commit_message>
<xml_diff>
--- a/Final-Doc-SRS.docx
+++ b/Final-Doc-SRS.docx
@@ -3261,108 +3261,158 @@
         </w:rPr>
       </w:pPr>
       <w:bookmarkStart w:id="1" w:name="_Toc152498723"/>
-      <w:r>
+    </w:p>
+    <w:p/>
+    <w:p/>
+    <w:p/>
+    <w:p/>
+    <w:p/>
+    <w:p/>
+    <w:p/>
+    <w:p/>
+    <w:p/>
+    <w:p/>
+    <w:p/>
+    <w:p/>
+    <w:p/>
+    <w:p/>
+    <w:p/>
+    <w:p/>
+    <w:p/>
+    <w:p/>
+    <w:p/>
+    <w:p/>
+    <w:p/>
+    <w:p/>
+    <w:p/>
+    <w:p/>
+    <w:p/>
+    <w:p/>
+    <w:p/>
+    <w:p/>
+    <w:p/>
+    <w:p/>
+    <w:p/>
+    <w:p/>
+    <w:p/>
+    <w:p>
+      <w:bookmarkStart w:id="2" w:name="_GoBack"/>
+      <w:bookmarkEnd w:id="2"/>
+    </w:p>
+    <w:p>
+      <w:pPr>
+        <w:pStyle w:val="Heading1"/>
+        <w:spacing w:before="0" w:line="360" w:lineRule="auto"/>
+        <w:jc w:val="both"/>
         <w:rPr>
           <w:rFonts w:ascii="Times New Roman" w:hAnsi="Times New Roman" w:cs="Times New Roman"/>
           <w:b/>
           <w:noProof/>
         </w:rPr>
-        <w:t>1. Introduction</w:t>
-      </w:r>
-      <w:bookmarkEnd w:id="0"/>
-      <w:bookmarkEnd w:id="1"/>
+      </w:pPr>
       <w:r>
         <w:rPr>
           <w:rFonts w:ascii="Times New Roman" w:hAnsi="Times New Roman" w:cs="Times New Roman"/>
           <w:b/>
           <w:noProof/>
         </w:rPr>
-        <w:t xml:space="preserve"> </w:t>
-      </w:r>
-    </w:p>
-    <w:p>
-      <w:pPr>
-        <w:pStyle w:val="Heading2"/>
-        <w:spacing w:before="0" w:line="360" w:lineRule="auto"/>
-        <w:jc w:val="both"/>
+        <w:lastRenderedPageBreak/>
+        <w:t>1. Introduction</w:t>
+      </w:r>
+      <w:bookmarkEnd w:id="0"/>
+      <w:bookmarkEnd w:id="1"/>
+      <w:r>
         <w:rPr>
           <w:rFonts w:ascii="Times New Roman" w:hAnsi="Times New Roman" w:cs="Times New Roman"/>
           <w:b/>
           <w:noProof/>
         </w:rPr>
-      </w:pPr>
-      <w:bookmarkStart w:id="2" w:name="_Toc152345829"/>
-      <w:bookmarkStart w:id="3" w:name="_Toc152498724"/>
-      <w:r>
+        <w:t xml:space="preserve"> </w:t>
+      </w:r>
+    </w:p>
+    <w:p>
+      <w:pPr>
+        <w:pStyle w:val="Heading2"/>
+        <w:spacing w:before="0" w:line="360" w:lineRule="auto"/>
+        <w:jc w:val="both"/>
         <w:rPr>
           <w:rFonts w:ascii="Times New Roman" w:hAnsi="Times New Roman" w:cs="Times New Roman"/>
           <w:b/>
           <w:noProof/>
         </w:rPr>
-        <w:t>1.1 Purpose</w:t>
-      </w:r>
-      <w:bookmarkEnd w:id="2"/>
-      <w:bookmarkEnd w:id="3"/>
+      </w:pPr>
+      <w:bookmarkStart w:id="3" w:name="_Toc152345829"/>
+      <w:bookmarkStart w:id="4" w:name="_Toc152498724"/>
       <w:r>
         <w:rPr>
           <w:rFonts w:ascii="Times New Roman" w:hAnsi="Times New Roman" w:cs="Times New Roman"/>
           <w:b/>
           <w:noProof/>
         </w:rPr>
-        <w:t xml:space="preserve"> </w:t>
-      </w:r>
-    </w:p>
-    <w:p>
-      <w:pPr>
-        <w:spacing w:line="360" w:lineRule="auto"/>
-        <w:jc w:val="both"/>
-        <w:rPr>
-          <w:rFonts w:ascii="Times New Roman" w:hAnsi="Times New Roman"/>
-        </w:rPr>
-      </w:pPr>
-      <w:r>
-        <w:rPr>
-          <w:rFonts w:ascii="Times New Roman" w:hAnsi="Times New Roman"/>
-        </w:rPr>
-        <w:t>This Software Requirements Specification (SRS) document pertains to the Hostel Management System (HMS), version 1.0. The HMS is a comprehensive software solution designed to streamline and enhance the management of hostel operations within a university environment. The scope of this SRS encompasses the entire HMS, including its modules for incident management, room allocation, feedback, staff management, mess operations, fee submission, and user authentication. The document outlines the functional and non-functional requirements necessary for the development and successful deployment of the complete HMS system. It serves as a guide for developers, stakeholders, and end-users to understand the features, constraints, and quality attributes of the Hostel Management System.</w:t>
-      </w:r>
-      <w:r>
-        <w:rPr>
-          <w:rFonts w:ascii="Times New Roman" w:hAnsi="Times New Roman"/>
-          <w:vanish/>
-        </w:rPr>
-        <w:t>Top of Form</w:t>
-      </w:r>
-    </w:p>
-    <w:p>
-      <w:pPr>
-        <w:pStyle w:val="Heading2"/>
-        <w:spacing w:before="0" w:line="360" w:lineRule="auto"/>
-        <w:jc w:val="both"/>
+        <w:t>1.1 Purpose</w:t>
+      </w:r>
+      <w:bookmarkEnd w:id="3"/>
+      <w:bookmarkEnd w:id="4"/>
+      <w:r>
         <w:rPr>
           <w:rFonts w:ascii="Times New Roman" w:hAnsi="Times New Roman" w:cs="Times New Roman"/>
           <w:b/>
           <w:noProof/>
         </w:rPr>
-      </w:pPr>
-      <w:bookmarkStart w:id="4" w:name="_Toc152345830"/>
-      <w:bookmarkStart w:id="5" w:name="_Toc152498725"/>
-      <w:r>
+        <w:t xml:space="preserve"> </w:t>
+      </w:r>
+    </w:p>
+    <w:p>
+      <w:pPr>
+        <w:spacing w:line="360" w:lineRule="auto"/>
+        <w:jc w:val="both"/>
+        <w:rPr>
+          <w:rFonts w:ascii="Times New Roman" w:hAnsi="Times New Roman"/>
+        </w:rPr>
+      </w:pPr>
+      <w:r>
+        <w:rPr>
+          <w:rFonts w:ascii="Times New Roman" w:hAnsi="Times New Roman"/>
+        </w:rPr>
+        <w:t>This Software Requirements Specification (SRS) document pertains to the Hostel Management System (HMS), version 1.0. The HMS is a comprehensive software solution designed to streamline and enhance the management of hostel operations within a university environment. The scope of this SRS encompasses the entire HMS, including its modules for incident management, room allocation, feedback, staff management, mess operations, fee submission, and user authentication. The document outlines the functional and non-functional requirements necessary for the development and successful deployment of the complete HMS system. It serves as a guide for developers, stakeholders, and end-users to understand the features, constraints, and quality attributes of the Hostel Management System.</w:t>
+      </w:r>
+      <w:r>
+        <w:rPr>
+          <w:rFonts w:ascii="Times New Roman" w:hAnsi="Times New Roman"/>
+          <w:vanish/>
+        </w:rPr>
+        <w:t>Top of Form</w:t>
+      </w:r>
+    </w:p>
+    <w:p>
+      <w:pPr>
+        <w:pStyle w:val="Heading2"/>
+        <w:spacing w:before="0" w:line="360" w:lineRule="auto"/>
+        <w:jc w:val="both"/>
         <w:rPr>
           <w:rFonts w:ascii="Times New Roman" w:hAnsi="Times New Roman" w:cs="Times New Roman"/>
           <w:b/>
           <w:noProof/>
         </w:rPr>
-        <w:t>1.2 Document conventions</w:t>
-      </w:r>
-      <w:bookmarkEnd w:id="4"/>
-      <w:bookmarkEnd w:id="5"/>
+      </w:pPr>
+      <w:bookmarkStart w:id="5" w:name="_Toc152345830"/>
+      <w:bookmarkStart w:id="6" w:name="_Toc152498725"/>
       <w:r>
         <w:rPr>
           <w:rFonts w:ascii="Times New Roman" w:hAnsi="Times New Roman" w:cs="Times New Roman"/>
           <w:b/>
           <w:noProof/>
         </w:rPr>
+        <w:t>1.2 Document conventions</w:t>
+      </w:r>
+      <w:bookmarkEnd w:id="5"/>
+      <w:bookmarkEnd w:id="6"/>
+      <w:r>
+        <w:rPr>
+          <w:rFonts w:ascii="Times New Roman" w:hAnsi="Times New Roman" w:cs="Times New Roman"/>
+          <w:b/>
+          <w:noProof/>
+        </w:rPr>
         <w:t xml:space="preserve"> </w:t>
       </w:r>
     </w:p>
@@ -3372,7 +3422,7 @@
         <w:spacing w:before="0" w:beforeAutospacing="0" w:line="360" w:lineRule="auto"/>
         <w:jc w:val="both"/>
       </w:pPr>
-      <w:bookmarkStart w:id="6" w:name="_Toc152345834"/>
+      <w:bookmarkStart w:id="7" w:name="_Toc152345834"/>
       <w:r>
         <w:rPr>
           <w:rStyle w:val="Strong"/>
@@ -3554,7 +3604,6 @@
         <w:rPr>
           <w:rStyle w:val="Strong"/>
         </w:rPr>
-        <w:lastRenderedPageBreak/>
         <w:t>Document Structure:</w:t>
       </w:r>
     </w:p>
@@ -3630,16 +3679,17 @@
           <w:sz w:val="28"/>
         </w:rPr>
       </w:pPr>
-      <w:bookmarkStart w:id="7" w:name="_Toc152498726"/>
+      <w:bookmarkStart w:id="8" w:name="_Toc152498726"/>
       <w:r>
         <w:rPr>
           <w:rFonts w:ascii="Times New Roman" w:hAnsi="Times New Roman" w:cs="Times New Roman"/>
           <w:b/>
           <w:sz w:val="28"/>
         </w:rPr>
+        <w:lastRenderedPageBreak/>
         <w:t>1.3 Project Scope</w:t>
       </w:r>
-      <w:bookmarkEnd w:id="7"/>
+      <w:bookmarkEnd w:id="8"/>
     </w:p>
     <w:p>
       <w:pPr>
@@ -4049,7 +4099,6 @@
           <w:i w:val="0"/>
           <w:iCs w:val="0"/>
         </w:rPr>
-        <w:lastRenderedPageBreak/>
         <w:t>In-depth data analytics beyond standard reporting is not included in the initial scope.</w:t>
       </w:r>
     </w:p>
@@ -4064,7 +4113,7 @@
           <w:sz w:val="28"/>
         </w:rPr>
       </w:pPr>
-      <w:bookmarkStart w:id="8" w:name="_Toc152498727"/>
+      <w:bookmarkStart w:id="9" w:name="_Toc152498727"/>
       <w:r>
         <w:rPr>
           <w:rFonts w:ascii="Times New Roman" w:hAnsi="Times New Roman" w:cs="Times New Roman"/>
@@ -4073,7 +4122,7 @@
         </w:rPr>
         <w:t>1.4 References</w:t>
       </w:r>
-      <w:bookmarkEnd w:id="8"/>
+      <w:bookmarkEnd w:id="9"/>
     </w:p>
     <w:p>
       <w:pPr>
@@ -4110,6 +4159,7 @@
           <w:i w:val="0"/>
           <w:iCs w:val="0"/>
         </w:rPr>
+        <w:lastRenderedPageBreak/>
         <w:t>IEEE Std 830-1998 - IEEE Recommended Practice for Software Requirements Specifications.</w:t>
       </w:r>
     </w:p>
@@ -4251,25 +4301,12 @@
     </w:p>
     <w:p>
       <w:pPr>
-        <w:spacing w:after="100" w:afterAutospacing="1" w:line="360" w:lineRule="auto"/>
-        <w:ind w:left="720"/>
-        <w:jc w:val="both"/>
-        <w:rPr>
-          <w:rStyle w:val="Emphasis"/>
-          <w:rFonts w:ascii="Times New Roman" w:hAnsi="Times New Roman"/>
-          <w:i w:val="0"/>
-          <w:iCs w:val="0"/>
-        </w:rPr>
-      </w:pPr>
-    </w:p>
-    <w:p>
-      <w:pPr>
         <w:pStyle w:val="Heading1"/>
         <w:rPr>
           <w:rFonts w:ascii="Times New Roman" w:hAnsi="Times New Roman" w:cs="Times New Roman"/>
         </w:rPr>
       </w:pPr>
-      <w:bookmarkStart w:id="9" w:name="_Toc152498728"/>
+      <w:bookmarkStart w:id="10" w:name="_Toc152498728"/>
       <w:r>
         <w:rPr>
           <w:rStyle w:val="Emphasis"/>
@@ -4289,7 +4326,7 @@
         </w:rPr>
         <w:t>. Overall Description</w:t>
       </w:r>
-      <w:bookmarkEnd w:id="9"/>
+      <w:bookmarkEnd w:id="10"/>
     </w:p>
     <w:p>
       <w:pPr>
@@ -4302,7 +4339,7 @@
           <w:noProof/>
         </w:rPr>
       </w:pPr>
-      <w:bookmarkStart w:id="10" w:name="_Toc152498729"/>
+      <w:bookmarkStart w:id="11" w:name="_Toc152498729"/>
       <w:r>
         <w:rPr>
           <w:rFonts w:ascii="Times New Roman" w:hAnsi="Times New Roman" w:cs="Times New Roman"/>
@@ -4311,8 +4348,8 @@
         </w:rPr>
         <w:t>2.1 Product perspective</w:t>
       </w:r>
-      <w:bookmarkEnd w:id="6"/>
-      <w:bookmarkEnd w:id="10"/>
+      <w:bookmarkEnd w:id="7"/>
+      <w:bookmarkEnd w:id="11"/>
       <w:r>
         <w:rPr>
           <w:rFonts w:ascii="Times New Roman" w:hAnsi="Times New Roman" w:cs="Times New Roman"/>
@@ -4473,7 +4510,6 @@
           <w:rFonts w:ascii="Times New Roman" w:hAnsi="Times New Roman"/>
           <w:bCs/>
         </w:rPr>
-        <w:lastRenderedPageBreak/>
         <w:t>Incident Management Module:</w:t>
       </w:r>
       <w:r>
@@ -4648,6 +4684,7 @@
           <w:rFonts w:ascii="Times New Roman" w:hAnsi="Times New Roman"/>
           <w:bCs/>
         </w:rPr>
+        <w:lastRenderedPageBreak/>
         <w:t>Authentication Module:</w:t>
       </w:r>
       <w:r>
@@ -4793,8 +4830,8 @@
           <w:noProof/>
         </w:rPr>
       </w:pPr>
-      <w:bookmarkStart w:id="11" w:name="_Toc152345835"/>
-      <w:bookmarkStart w:id="12" w:name="_Toc152498730"/>
+      <w:bookmarkStart w:id="12" w:name="_Toc152345835"/>
+      <w:bookmarkStart w:id="13" w:name="_Toc152498730"/>
       <w:r>
         <w:rPr>
           <w:rFonts w:ascii="Times New Roman" w:hAnsi="Times New Roman" w:cs="Times New Roman"/>
@@ -4803,8 +4840,8 @@
         </w:rPr>
         <w:t>User classes and characteristics</w:t>
       </w:r>
-      <w:bookmarkEnd w:id="11"/>
       <w:bookmarkEnd w:id="12"/>
+      <w:bookmarkEnd w:id="13"/>
       <w:r>
         <w:rPr>
           <w:rFonts w:ascii="Times New Roman" w:hAnsi="Times New Roman" w:cs="Times New Roman"/>
@@ -5012,7 +5049,6 @@
           <w:b/>
           <w:bCs/>
         </w:rPr>
-        <w:lastRenderedPageBreak/>
         <w:t>Functions:</w:t>
       </w:r>
       <w:r>
@@ -5180,18 +5216,19 @@
           <w:noProof/>
         </w:rPr>
       </w:pPr>
-      <w:bookmarkStart w:id="13" w:name="_Toc152345836"/>
-      <w:bookmarkStart w:id="14" w:name="_Toc152498731"/>
+      <w:bookmarkStart w:id="14" w:name="_Toc152345836"/>
+      <w:bookmarkStart w:id="15" w:name="_Toc152498731"/>
       <w:r>
         <w:rPr>
           <w:rFonts w:ascii="Times New Roman" w:hAnsi="Times New Roman" w:cs="Times New Roman"/>
           <w:b/>
           <w:noProof/>
         </w:rPr>
+        <w:lastRenderedPageBreak/>
         <w:t>2.3 Operating environment</w:t>
       </w:r>
-      <w:bookmarkEnd w:id="13"/>
       <w:bookmarkEnd w:id="14"/>
+      <w:bookmarkEnd w:id="15"/>
       <w:r>
         <w:rPr>
           <w:rFonts w:ascii="Times New Roman" w:hAnsi="Times New Roman" w:cs="Times New Roman"/>
@@ -5275,8 +5312,8 @@
           <w:noProof/>
         </w:rPr>
       </w:pPr>
-      <w:bookmarkStart w:id="15" w:name="_Toc152345837"/>
-      <w:bookmarkStart w:id="16" w:name="_Toc152498732"/>
+      <w:bookmarkStart w:id="16" w:name="_Toc152345837"/>
+      <w:bookmarkStart w:id="17" w:name="_Toc152498732"/>
       <w:r>
         <w:rPr>
           <w:rFonts w:ascii="Times New Roman" w:hAnsi="Times New Roman" w:cs="Times New Roman"/>
@@ -5285,8 +5322,8 @@
         </w:rPr>
         <w:t>2.4 Design and implementation constraints</w:t>
       </w:r>
-      <w:bookmarkEnd w:id="15"/>
       <w:bookmarkEnd w:id="16"/>
+      <w:bookmarkEnd w:id="17"/>
       <w:r>
         <w:rPr>
           <w:rFonts w:ascii="Times New Roman" w:hAnsi="Times New Roman" w:cs="Times New Roman"/>
@@ -5366,7 +5403,6 @@
           <w:b/>
           <w:bCs/>
         </w:rPr>
-        <w:lastRenderedPageBreak/>
         <w:t>Hardware Limitations:</w:t>
       </w:r>
     </w:p>
@@ -5441,6 +5477,7 @@
           <w:b/>
           <w:bCs/>
         </w:rPr>
+        <w:lastRenderedPageBreak/>
         <w:t>Integration with Existing Systems:</w:t>
       </w:r>
     </w:p>
@@ -5606,8 +5643,8 @@
           <w:noProof/>
         </w:rPr>
       </w:pPr>
-      <w:bookmarkStart w:id="17" w:name="_Toc152345838"/>
-      <w:bookmarkStart w:id="18" w:name="_Toc152498733"/>
+      <w:bookmarkStart w:id="18" w:name="_Toc152345838"/>
+      <w:bookmarkStart w:id="19" w:name="_Toc152498733"/>
       <w:r>
         <w:rPr>
           <w:rFonts w:ascii="Times New Roman" w:hAnsi="Times New Roman" w:cs="Times New Roman"/>
@@ -5616,8 +5653,8 @@
         </w:rPr>
         <w:t>2.5 Assumptions and dependencies</w:t>
       </w:r>
-      <w:bookmarkEnd w:id="17"/>
       <w:bookmarkEnd w:id="18"/>
+      <w:bookmarkEnd w:id="19"/>
       <w:r>
         <w:rPr>
           <w:rFonts w:ascii="Times New Roman" w:hAnsi="Times New Roman" w:cs="Times New Roman"/>
@@ -5661,7 +5698,6 @@
           <w:bCs/>
           <w:noProof/>
         </w:rPr>
-        <w:lastRenderedPageBreak/>
         <w:t>Assumptions:</w:t>
       </w:r>
     </w:p>
@@ -5742,6 +5778,7 @@
           <w:bCs/>
           <w:noProof/>
         </w:rPr>
+        <w:lastRenderedPageBreak/>
         <w:t>Hardware Stability:</w:t>
       </w:r>
       <w:r>
@@ -5984,18 +6021,17 @@
           <w:noProof/>
         </w:rPr>
       </w:pPr>
-      <w:bookmarkStart w:id="19" w:name="_Toc152345839"/>
-      <w:bookmarkStart w:id="20" w:name="_Toc152498734"/>
+      <w:bookmarkStart w:id="20" w:name="_Toc152345839"/>
+      <w:bookmarkStart w:id="21" w:name="_Toc152498734"/>
       <w:r>
         <w:rPr>
           <w:rFonts w:ascii="Times New Roman" w:hAnsi="Times New Roman" w:cs="Times New Roman"/>
           <w:b/>
           <w:noProof/>
         </w:rPr>
-        <w:lastRenderedPageBreak/>
         <w:t xml:space="preserve">3. </w:t>
       </w:r>
-      <w:bookmarkStart w:id="21" w:name="_Hlk152365396"/>
+      <w:bookmarkStart w:id="22" w:name="_Hlk152365396"/>
       <w:r>
         <w:rPr>
           <w:rFonts w:ascii="Times New Roman" w:hAnsi="Times New Roman" w:cs="Times New Roman"/>
@@ -6004,8 +6040,8 @@
         </w:rPr>
         <w:t>System features</w:t>
       </w:r>
-      <w:bookmarkEnd w:id="19"/>
       <w:bookmarkEnd w:id="20"/>
+      <w:bookmarkEnd w:id="21"/>
       <w:r>
         <w:rPr>
           <w:rFonts w:ascii="Times New Roman" w:hAnsi="Times New Roman" w:cs="Times New Roman"/>
@@ -6014,7 +6050,7 @@
         </w:rPr>
         <w:t xml:space="preserve"> </w:t>
       </w:r>
-      <w:bookmarkEnd w:id="21"/>
+      <w:bookmarkEnd w:id="22"/>
       <w:r>
         <w:rPr>
           <w:rFonts w:ascii="Times New Roman" w:hAnsi="Times New Roman" w:cs="Times New Roman"/>
@@ -6035,8 +6071,8 @@
           <w:sz w:val="28"/>
         </w:rPr>
       </w:pPr>
-      <w:bookmarkStart w:id="22" w:name="_Toc152345843"/>
-      <w:bookmarkStart w:id="23" w:name="_Toc152498735"/>
+      <w:bookmarkStart w:id="23" w:name="_Toc152345843"/>
+      <w:bookmarkStart w:id="24" w:name="_Toc152498735"/>
       <w:r>
         <w:rPr>
           <w:rFonts w:ascii="Times New Roman" w:hAnsi="Times New Roman" w:cs="Times New Roman"/>
@@ -6045,7 +6081,7 @@
         </w:rPr>
         <w:t>3.1 Add Incident</w:t>
       </w:r>
-      <w:bookmarkEnd w:id="23"/>
+      <w:bookmarkEnd w:id="24"/>
     </w:p>
     <w:p>
       <w:pPr>
@@ -6090,6 +6126,7 @@
         <w:rPr>
           <w:rStyle w:val="Strong"/>
         </w:rPr>
+        <w:lastRenderedPageBreak/>
         <w:t>User Authentication:</w:t>
       </w:r>
     </w:p>
@@ -6252,7 +6289,7 @@
           <w:sz w:val="28"/>
         </w:rPr>
       </w:pPr>
-      <w:bookmarkStart w:id="24" w:name="_Toc152498736"/>
+      <w:bookmarkStart w:id="25" w:name="_Toc152498736"/>
       <w:r>
         <w:rPr>
           <w:rFonts w:ascii="Times New Roman" w:hAnsi="Times New Roman" w:cs="Times New Roman"/>
@@ -6261,7 +6298,7 @@
         </w:rPr>
         <w:t>3.2 Allocate Room</w:t>
       </w:r>
-      <w:bookmarkEnd w:id="24"/>
+      <w:bookmarkEnd w:id="25"/>
     </w:p>
     <w:p>
       <w:pPr>
@@ -6380,7 +6417,6 @@
         <w:rPr>
           <w:rFonts w:ascii="Times New Roman" w:hAnsi="Times New Roman"/>
         </w:rPr>
-        <w:lastRenderedPageBreak/>
         <w:t>The system should prevent over-allocation or conflicting room assignments.</w:t>
       </w:r>
     </w:p>
@@ -6450,16 +6486,17 @@
           <w:sz w:val="28"/>
         </w:rPr>
       </w:pPr>
-      <w:bookmarkStart w:id="25" w:name="_Toc152498737"/>
+      <w:bookmarkStart w:id="26" w:name="_Toc152498737"/>
       <w:r>
         <w:rPr>
           <w:rFonts w:ascii="Times New Roman" w:hAnsi="Times New Roman" w:cs="Times New Roman"/>
           <w:b/>
           <w:sz w:val="28"/>
         </w:rPr>
+        <w:lastRenderedPageBreak/>
         <w:t>3.3 Add Feedback</w:t>
       </w:r>
-      <w:bookmarkEnd w:id="25"/>
+      <w:bookmarkEnd w:id="26"/>
     </w:p>
     <w:p>
       <w:pPr>
@@ -6609,7 +6646,7 @@
           <w:sz w:val="28"/>
         </w:rPr>
       </w:pPr>
-      <w:bookmarkStart w:id="26" w:name="_Toc152498738"/>
+      <w:bookmarkStart w:id="27" w:name="_Toc152498738"/>
       <w:r>
         <w:rPr>
           <w:rFonts w:ascii="Times New Roman" w:hAnsi="Times New Roman" w:cs="Times New Roman"/>
@@ -6618,7 +6655,7 @@
         </w:rPr>
         <w:t>3.4 Manage Staff</w:t>
       </w:r>
-      <w:bookmarkEnd w:id="26"/>
+      <w:bookmarkEnd w:id="27"/>
     </w:p>
     <w:p>
       <w:pPr>
@@ -6735,7 +6772,6 @@
         <w:rPr>
           <w:rStyle w:val="Strong"/>
         </w:rPr>
-        <w:lastRenderedPageBreak/>
         <w:t>Staff Performance Tracking:</w:t>
       </w:r>
     </w:p>
@@ -6769,16 +6805,17 @@
           <w:sz w:val="28"/>
         </w:rPr>
       </w:pPr>
-      <w:bookmarkStart w:id="27" w:name="_Toc152498739"/>
+      <w:bookmarkStart w:id="28" w:name="_Toc152498739"/>
       <w:r>
         <w:rPr>
           <w:rFonts w:ascii="Times New Roman" w:hAnsi="Times New Roman" w:cs="Times New Roman"/>
           <w:b/>
           <w:sz w:val="28"/>
         </w:rPr>
+        <w:lastRenderedPageBreak/>
         <w:t>3.5 Maintain Mess</w:t>
       </w:r>
-      <w:bookmarkEnd w:id="27"/>
+      <w:bookmarkEnd w:id="28"/>
     </w:p>
     <w:p>
       <w:pPr>
@@ -6947,7 +6984,7 @@
           <w:sz w:val="28"/>
         </w:rPr>
       </w:pPr>
-      <w:bookmarkStart w:id="28" w:name="_Toc152498740"/>
+      <w:bookmarkStart w:id="29" w:name="_Toc152498740"/>
       <w:r>
         <w:rPr>
           <w:rFonts w:ascii="Times New Roman" w:hAnsi="Times New Roman" w:cs="Times New Roman"/>
@@ -6956,7 +6993,7 @@
         </w:rPr>
         <w:t>3.6 Submit Fee</w:t>
       </w:r>
-      <w:bookmarkEnd w:id="28"/>
+      <w:bookmarkEnd w:id="29"/>
     </w:p>
     <w:p>
       <w:pPr>
@@ -7106,17 +7143,16 @@
           <w:sz w:val="28"/>
         </w:rPr>
       </w:pPr>
-      <w:bookmarkStart w:id="29" w:name="_Toc152498741"/>
+      <w:bookmarkStart w:id="30" w:name="_Toc152498741"/>
       <w:r>
         <w:rPr>
           <w:rFonts w:ascii="Times New Roman" w:hAnsi="Times New Roman" w:cs="Times New Roman"/>
           <w:b/>
           <w:sz w:val="28"/>
         </w:rPr>
-        <w:lastRenderedPageBreak/>
         <w:t>3.7 Register</w:t>
       </w:r>
-      <w:bookmarkEnd w:id="29"/>
+      <w:bookmarkEnd w:id="30"/>
     </w:p>
     <w:p>
       <w:pPr>
@@ -7161,6 +7197,7 @@
         <w:rPr>
           <w:rStyle w:val="Strong"/>
         </w:rPr>
+        <w:lastRenderedPageBreak/>
         <w:t>User Registration Form:</w:t>
       </w:r>
     </w:p>
@@ -7230,7 +7267,7 @@
           <w:sz w:val="28"/>
         </w:rPr>
       </w:pPr>
-      <w:bookmarkStart w:id="30" w:name="_Toc152498742"/>
+      <w:bookmarkStart w:id="31" w:name="_Toc152498742"/>
       <w:r>
         <w:rPr>
           <w:rFonts w:ascii="Times New Roman" w:hAnsi="Times New Roman" w:cs="Times New Roman"/>
@@ -7239,7 +7276,7 @@
         </w:rPr>
         <w:t>3.8 Login/Logout</w:t>
       </w:r>
-      <w:bookmarkEnd w:id="30"/>
+      <w:bookmarkEnd w:id="31"/>
     </w:p>
     <w:p>
       <w:pPr>
@@ -7358,9 +7395,9 @@
           <w:sz w:val="36"/>
         </w:rPr>
       </w:pPr>
-      <w:bookmarkStart w:id="31" w:name="_Toc152345848"/>
-      <w:bookmarkStart w:id="32" w:name="_Toc152498743"/>
-      <w:bookmarkEnd w:id="22"/>
+      <w:bookmarkStart w:id="32" w:name="_Toc152345848"/>
+      <w:bookmarkStart w:id="33" w:name="_Toc152498743"/>
+      <w:bookmarkEnd w:id="23"/>
       <w:r>
         <w:rPr>
           <w:rFonts w:ascii="Times New Roman" w:hAnsi="Times New Roman" w:cs="Times New Roman"/>
@@ -7370,7 +7407,7 @@
         </w:rPr>
         <w:t>4. Data Requirements</w:t>
       </w:r>
-      <w:bookmarkEnd w:id="32"/>
+      <w:bookmarkEnd w:id="33"/>
       <w:r>
         <w:rPr>
           <w:rFonts w:ascii="Times New Roman" w:hAnsi="Times New Roman" w:cs="Times New Roman"/>
@@ -7390,7 +7427,7 @@
           <w:sz w:val="28"/>
         </w:rPr>
       </w:pPr>
-      <w:bookmarkStart w:id="33" w:name="_Toc152498744"/>
+      <w:bookmarkStart w:id="34" w:name="_Toc152498744"/>
       <w:r>
         <w:rPr>
           <w:rFonts w:ascii="Times New Roman" w:hAnsi="Times New Roman" w:cs="Times New Roman"/>
@@ -7399,7 +7436,7 @@
         </w:rPr>
         <w:t>4.1 Logical Data Model</w:t>
       </w:r>
-      <w:bookmarkEnd w:id="33"/>
+      <w:bookmarkEnd w:id="34"/>
     </w:p>
     <w:p>
       <w:pPr>
@@ -7554,7 +7591,6 @@
           <w:i w:val="0"/>
           <w:iCs w:val="0"/>
         </w:rPr>
-        <w:lastRenderedPageBreak/>
         <w:t>Support/IT Personnel</w:t>
       </w:r>
     </w:p>
@@ -7660,6 +7696,7 @@
           <w:i w:val="0"/>
           <w:iCs w:val="0"/>
         </w:rPr>
+        <w:lastRenderedPageBreak/>
         <w:t>Staff Management</w:t>
       </w:r>
     </w:p>
@@ -7993,7 +8030,7 @@
           <w:szCs w:val="28"/>
         </w:rPr>
       </w:pPr>
-      <w:bookmarkStart w:id="34" w:name="_Toc152498745"/>
+      <w:bookmarkStart w:id="35" w:name="_Toc152498745"/>
       <w:r>
         <w:rPr>
           <w:rFonts w:ascii="Times New Roman" w:hAnsi="Times New Roman" w:cs="Times New Roman"/>
@@ -8003,7 +8040,7 @@
         </w:rPr>
         <w:t>4.2 Data Dictionary</w:t>
       </w:r>
-      <w:bookmarkEnd w:id="34"/>
+      <w:bookmarkEnd w:id="35"/>
     </w:p>
     <w:p>
       <w:pPr>
@@ -8092,7 +8129,6 @@
           <w:i w:val="0"/>
           <w:iCs w:val="0"/>
         </w:rPr>
-        <w:lastRenderedPageBreak/>
         <w:t>Username</w:t>
       </w:r>
     </w:p>
@@ -8198,6 +8234,7 @@
         <w:rPr>
           <w:rStyle w:val="Strong"/>
         </w:rPr>
+        <w:lastRenderedPageBreak/>
         <w:t>Room Table:</w:t>
       </w:r>
     </w:p>
@@ -8750,7 +8787,6 @@
           <w:i w:val="0"/>
           <w:iCs w:val="0"/>
         </w:rPr>
-        <w:lastRenderedPageBreak/>
         <w:t>ContactNumber</w:t>
       </w:r>
     </w:p>
@@ -8830,6 +8866,7 @@
         <w:rPr>
           <w:rStyle w:val="Strong"/>
         </w:rPr>
+        <w:lastRenderedPageBreak/>
         <w:t>4.2.3 Relationships</w:t>
       </w:r>
     </w:p>
@@ -8966,7 +9003,7 @@
           <w:szCs w:val="28"/>
         </w:rPr>
       </w:pPr>
-      <w:bookmarkStart w:id="35" w:name="_Toc152498746"/>
+      <w:bookmarkStart w:id="36" w:name="_Toc152498746"/>
       <w:r>
         <w:rPr>
           <w:rFonts w:ascii="Times New Roman" w:hAnsi="Times New Roman" w:cs="Times New Roman"/>
@@ -8976,7 +9013,7 @@
         </w:rPr>
         <w:t>4.3 Reports</w:t>
       </w:r>
-      <w:bookmarkEnd w:id="35"/>
+      <w:bookmarkEnd w:id="36"/>
     </w:p>
     <w:p>
       <w:pPr>
@@ -9212,7 +9249,7 @@
           <w:szCs w:val="28"/>
         </w:rPr>
       </w:pPr>
-      <w:bookmarkStart w:id="36" w:name="_Toc152498747"/>
+      <w:bookmarkStart w:id="37" w:name="_Toc152498747"/>
       <w:r>
         <w:rPr>
           <w:rFonts w:ascii="Times New Roman" w:hAnsi="Times New Roman" w:cs="Times New Roman"/>
@@ -9220,10 +9257,9 @@
           <w:sz w:val="28"/>
           <w:szCs w:val="28"/>
         </w:rPr>
-        <w:lastRenderedPageBreak/>
         <w:t>4.4 Data Acquisition, Integrity, Retention, and Disposal</w:t>
       </w:r>
-      <w:bookmarkEnd w:id="36"/>
+      <w:bookmarkEnd w:id="37"/>
     </w:p>
     <w:p>
       <w:pPr>
@@ -9276,6 +9312,7 @@
           <w:i w:val="0"/>
           <w:iCs w:val="0"/>
         </w:rPr>
+        <w:lastRenderedPageBreak/>
         <w:t>User data is acquired through the registration process, including necessary details for identification and role assignment.</w:t>
       </w:r>
     </w:p>
@@ -9602,7 +9639,6 @@
           <w:i w:val="0"/>
           <w:iCs w:val="0"/>
         </w:rPr>
-        <w:lastRenderedPageBreak/>
         <w:t>Implement secure data deletion processes to permanently remove sensitive information from the system.</w:t>
       </w:r>
     </w:p>
@@ -9644,6 +9680,7 @@
           <w:i w:val="0"/>
           <w:iCs w:val="0"/>
         </w:rPr>
+        <w:lastRenderedPageBreak/>
         <w:t>Adhere to regulatory requirements for data disposal, ensuring proper erasure of personal and sensitive data.</w:t>
       </w:r>
     </w:p>
@@ -9656,8 +9693,8 @@
           <w:sz w:val="36"/>
         </w:rPr>
       </w:pPr>
-      <w:bookmarkStart w:id="37" w:name="_Toc152498748"/>
-      <w:bookmarkEnd w:id="31"/>
+      <w:bookmarkStart w:id="38" w:name="_Toc152498748"/>
+      <w:bookmarkEnd w:id="32"/>
       <w:r>
         <w:rPr>
           <w:rFonts w:ascii="Times New Roman" w:hAnsi="Times New Roman" w:cs="Times New Roman"/>
@@ -9666,7 +9703,7 @@
         </w:rPr>
         <w:t>5. External Interface Requirements</w:t>
       </w:r>
-      <w:bookmarkEnd w:id="37"/>
+      <w:bookmarkEnd w:id="38"/>
     </w:p>
     <w:p>
       <w:pPr>
@@ -9675,14 +9712,14 @@
           <w:rFonts w:ascii="Times New Roman" w:hAnsi="Times New Roman" w:cs="Times New Roman"/>
         </w:rPr>
       </w:pPr>
-      <w:bookmarkStart w:id="38" w:name="_Toc152498749"/>
+      <w:bookmarkStart w:id="39" w:name="_Toc152498749"/>
       <w:r>
         <w:rPr>
           <w:rFonts w:ascii="Times New Roman" w:hAnsi="Times New Roman" w:cs="Times New Roman"/>
         </w:rPr>
         <w:t>5.1 User Interfaces</w:t>
       </w:r>
-      <w:bookmarkEnd w:id="38"/>
+      <w:bookmarkEnd w:id="39"/>
     </w:p>
     <w:p>
       <w:pPr>
@@ -10025,15 +10062,14 @@
           <w:rFonts w:ascii="Times New Roman" w:hAnsi="Times New Roman" w:cs="Times New Roman"/>
         </w:rPr>
       </w:pPr>
-      <w:bookmarkStart w:id="39" w:name="_Toc152498750"/>
+      <w:bookmarkStart w:id="40" w:name="_Toc152498750"/>
       <w:r>
         <w:rPr>
           <w:rFonts w:ascii="Times New Roman" w:hAnsi="Times New Roman" w:cs="Times New Roman"/>
         </w:rPr>
-        <w:lastRenderedPageBreak/>
         <w:t>5.2 Software Interfaces</w:t>
       </w:r>
-      <w:bookmarkEnd w:id="39"/>
+      <w:bookmarkEnd w:id="40"/>
     </w:p>
     <w:p>
       <w:pPr>
@@ -10067,6 +10103,7 @@
           <w:i w:val="0"/>
           <w:iCs w:val="0"/>
         </w:rPr>
+        <w:lastRenderedPageBreak/>
         <w:t>The HMS interacts with a chosen DBMS (e.g., MySQL, PostgreSQL) to store and retrieve data.</w:t>
       </w:r>
     </w:p>
@@ -10261,14 +10298,14 @@
           <w:rFonts w:ascii="Times New Roman" w:hAnsi="Times New Roman" w:cs="Times New Roman"/>
         </w:rPr>
       </w:pPr>
-      <w:bookmarkStart w:id="40" w:name="_Toc152498751"/>
+      <w:bookmarkStart w:id="41" w:name="_Toc152498751"/>
       <w:r>
         <w:rPr>
           <w:rFonts w:ascii="Times New Roman" w:hAnsi="Times New Roman" w:cs="Times New Roman"/>
         </w:rPr>
         <w:t>5.4 Communications Interfaces</w:t>
       </w:r>
-      <w:bookmarkEnd w:id="40"/>
+      <w:bookmarkEnd w:id="41"/>
     </w:p>
     <w:p>
       <w:pPr>
@@ -10337,7 +10374,6 @@
           <w:i w:val="0"/>
           <w:iCs w:val="0"/>
         </w:rPr>
-        <w:lastRenderedPageBreak/>
         <w:t>The system sends email notifications for important updates, such as incident resolutions, fee deadlines, and event announcements.</w:t>
       </w:r>
     </w:p>
@@ -10373,6 +10409,7 @@
           <w:i w:val="0"/>
           <w:iCs w:val="0"/>
         </w:rPr>
+        <w:lastRenderedPageBreak/>
         <w:t>Potential integration with university systems through APIs to ensure seamless data flow and accuracy.</w:t>
       </w:r>
     </w:p>
@@ -10422,8 +10459,8 @@
           <w:noProof/>
         </w:rPr>
       </w:pPr>
-      <w:bookmarkStart w:id="41" w:name="_Toc152345853"/>
-      <w:bookmarkStart w:id="42" w:name="_Toc152498752"/>
+      <w:bookmarkStart w:id="42" w:name="_Toc152345853"/>
+      <w:bookmarkStart w:id="43" w:name="_Toc152498752"/>
       <w:r>
         <w:rPr>
           <w:rFonts w:ascii="Times New Roman" w:hAnsi="Times New Roman" w:cs="Times New Roman"/>
@@ -10432,8 +10469,8 @@
         </w:rPr>
         <w:t>6. Quality attributes</w:t>
       </w:r>
-      <w:bookmarkEnd w:id="41"/>
       <w:bookmarkEnd w:id="42"/>
+      <w:bookmarkEnd w:id="43"/>
       <w:r>
         <w:rPr>
           <w:rFonts w:ascii="Times New Roman" w:hAnsi="Times New Roman" w:cs="Times New Roman"/>
@@ -10456,8 +10493,8 @@
           <w:szCs w:val="24"/>
         </w:rPr>
       </w:pPr>
-      <w:bookmarkStart w:id="43" w:name="_Toc152345854"/>
-      <w:bookmarkStart w:id="44" w:name="_Toc152498753"/>
+      <w:bookmarkStart w:id="44" w:name="_Toc152345854"/>
+      <w:bookmarkStart w:id="45" w:name="_Toc152498753"/>
       <w:r>
         <w:rPr>
           <w:rFonts w:ascii="Times New Roman" w:hAnsi="Times New Roman" w:cs="Times New Roman"/>
@@ -10468,8 +10505,8 @@
         </w:rPr>
         <w:t>6.1 Availability:</w:t>
       </w:r>
-      <w:bookmarkEnd w:id="43"/>
       <w:bookmarkEnd w:id="44"/>
+      <w:bookmarkEnd w:id="45"/>
     </w:p>
     <w:p>
       <w:pPr>
@@ -10503,8 +10540,8 @@
           <w:szCs w:val="24"/>
         </w:rPr>
       </w:pPr>
-      <w:bookmarkStart w:id="45" w:name="_Toc152345855"/>
-      <w:bookmarkStart w:id="46" w:name="_Toc152498754"/>
+      <w:bookmarkStart w:id="46" w:name="_Toc152345855"/>
+      <w:bookmarkStart w:id="47" w:name="_Toc152498754"/>
       <w:r>
         <w:rPr>
           <w:rFonts w:ascii="Times New Roman" w:hAnsi="Times New Roman" w:cs="Times New Roman"/>
@@ -10515,8 +10552,8 @@
         </w:rPr>
         <w:t>6.2 Correctness:</w:t>
       </w:r>
-      <w:bookmarkEnd w:id="45"/>
       <w:bookmarkEnd w:id="46"/>
+      <w:bookmarkEnd w:id="47"/>
     </w:p>
     <w:p>
       <w:pPr>
@@ -10550,8 +10587,8 @@
           <w:szCs w:val="24"/>
         </w:rPr>
       </w:pPr>
-      <w:bookmarkStart w:id="47" w:name="_Toc152345856"/>
-      <w:bookmarkStart w:id="48" w:name="_Toc152498755"/>
+      <w:bookmarkStart w:id="48" w:name="_Toc152345856"/>
+      <w:bookmarkStart w:id="49" w:name="_Toc152498755"/>
       <w:r>
         <w:rPr>
           <w:rFonts w:ascii="Times New Roman" w:hAnsi="Times New Roman" w:cs="Times New Roman"/>
@@ -10562,8 +10599,8 @@
         </w:rPr>
         <w:t>6.3 Flexibility:</w:t>
       </w:r>
-      <w:bookmarkEnd w:id="47"/>
       <w:bookmarkEnd w:id="48"/>
+      <w:bookmarkEnd w:id="49"/>
     </w:p>
     <w:p>
       <w:pPr>
@@ -10597,8 +10634,8 @@
           <w:szCs w:val="24"/>
         </w:rPr>
       </w:pPr>
-      <w:bookmarkStart w:id="49" w:name="_Toc152345857"/>
-      <w:bookmarkStart w:id="50" w:name="_Toc152498756"/>
+      <w:bookmarkStart w:id="50" w:name="_Toc152345857"/>
+      <w:bookmarkStart w:id="51" w:name="_Toc152498756"/>
       <w:r>
         <w:rPr>
           <w:rFonts w:ascii="Times New Roman" w:hAnsi="Times New Roman" w:cs="Times New Roman"/>
@@ -10609,8 +10646,8 @@
         </w:rPr>
         <w:t>6.4 Portability:</w:t>
       </w:r>
-      <w:bookmarkEnd w:id="49"/>
       <w:bookmarkEnd w:id="50"/>
+      <w:bookmarkEnd w:id="51"/>
     </w:p>
     <w:p>
       <w:pPr>
@@ -10644,8 +10681,8 @@
           <w:szCs w:val="24"/>
         </w:rPr>
       </w:pPr>
-      <w:bookmarkStart w:id="51" w:name="_Toc152345858"/>
-      <w:bookmarkStart w:id="52" w:name="_Toc152498757"/>
+      <w:bookmarkStart w:id="52" w:name="_Toc152345858"/>
+      <w:bookmarkStart w:id="53" w:name="_Toc152498757"/>
       <w:r>
         <w:rPr>
           <w:rFonts w:ascii="Times New Roman" w:hAnsi="Times New Roman" w:cs="Times New Roman"/>
@@ -10656,8 +10693,8 @@
         </w:rPr>
         <w:t>6.5 Reliability:</w:t>
       </w:r>
-      <w:bookmarkEnd w:id="51"/>
       <w:bookmarkEnd w:id="52"/>
+      <w:bookmarkEnd w:id="53"/>
     </w:p>
     <w:p>
       <w:pPr>
@@ -10691,8 +10728,8 @@
           <w:szCs w:val="24"/>
         </w:rPr>
       </w:pPr>
-      <w:bookmarkStart w:id="53" w:name="_Toc152345859"/>
-      <w:bookmarkStart w:id="54" w:name="_Toc152498758"/>
+      <w:bookmarkStart w:id="54" w:name="_Toc152345859"/>
+      <w:bookmarkStart w:id="55" w:name="_Toc152498758"/>
       <w:r>
         <w:rPr>
           <w:rFonts w:ascii="Times New Roman" w:hAnsi="Times New Roman" w:cs="Times New Roman"/>
@@ -10703,8 +10740,8 @@
         </w:rPr>
         <w:t>6.6 Reusability:</w:t>
       </w:r>
-      <w:bookmarkEnd w:id="53"/>
       <w:bookmarkEnd w:id="54"/>
+      <w:bookmarkEnd w:id="55"/>
     </w:p>
     <w:p>
       <w:pPr>
@@ -10738,8 +10775,8 @@
           <w:szCs w:val="24"/>
         </w:rPr>
       </w:pPr>
-      <w:bookmarkStart w:id="55" w:name="_Toc152345860"/>
-      <w:bookmarkStart w:id="56" w:name="_Toc152498759"/>
+      <w:bookmarkStart w:id="56" w:name="_Toc152345860"/>
+      <w:bookmarkStart w:id="57" w:name="_Toc152498759"/>
       <w:r>
         <w:rPr>
           <w:rFonts w:ascii="Times New Roman" w:hAnsi="Times New Roman" w:cs="Times New Roman"/>
@@ -10748,11 +10785,10 @@
           <w:sz w:val="24"/>
           <w:szCs w:val="24"/>
         </w:rPr>
-        <w:lastRenderedPageBreak/>
         <w:t>6.7 Robustness:</w:t>
       </w:r>
-      <w:bookmarkEnd w:id="55"/>
       <w:bookmarkEnd w:id="56"/>
+      <w:bookmarkEnd w:id="57"/>
     </w:p>
     <w:p>
       <w:pPr>
@@ -10786,8 +10822,8 @@
           <w:szCs w:val="24"/>
         </w:rPr>
       </w:pPr>
-      <w:bookmarkStart w:id="57" w:name="_Toc152345861"/>
-      <w:bookmarkStart w:id="58" w:name="_Toc152498760"/>
+      <w:bookmarkStart w:id="58" w:name="_Toc152345861"/>
+      <w:bookmarkStart w:id="59" w:name="_Toc152498760"/>
       <w:r>
         <w:rPr>
           <w:rFonts w:ascii="Times New Roman" w:hAnsi="Times New Roman" w:cs="Times New Roman"/>
@@ -10798,8 +10834,8 @@
         </w:rPr>
         <w:t>6.8 Testability:</w:t>
       </w:r>
-      <w:bookmarkEnd w:id="57"/>
       <w:bookmarkEnd w:id="58"/>
+      <w:bookmarkEnd w:id="59"/>
     </w:p>
     <w:p>
       <w:pPr>
@@ -10837,6 +10873,7 @@
           <w:noProof/>
           <w:szCs w:val="24"/>
         </w:rPr>
+        <w:lastRenderedPageBreak/>
         <w:t>Note:</w:t>
       </w:r>
       <w:r>
@@ -10860,8 +10897,8 @@
           <w:szCs w:val="32"/>
         </w:rPr>
       </w:pPr>
-      <w:bookmarkStart w:id="59" w:name="_Toc152345862"/>
-      <w:bookmarkStart w:id="60" w:name="_Toc152498761"/>
+      <w:bookmarkStart w:id="60" w:name="_Toc152345862"/>
+      <w:bookmarkStart w:id="61" w:name="_Toc152498761"/>
       <w:r>
         <w:rPr>
           <w:rFonts w:ascii="Times New Roman" w:hAnsi="Times New Roman"/>
@@ -10891,8 +10928,6 @@
         <w:lastRenderedPageBreak/>
         <w:t>7.</w:t>
       </w:r>
-      <w:bookmarkStart w:id="61" w:name="_GoBack"/>
-      <w:bookmarkEnd w:id="61"/>
       <w:r>
         <w:rPr>
           <w:rFonts w:ascii="Times New Roman" w:hAnsi="Times New Roman" w:cs="Times New Roman"/>
@@ -10901,8 +10936,8 @@
         </w:rPr>
         <w:t>Internationalization and localization requirements</w:t>
       </w:r>
-      <w:bookmarkEnd w:id="59"/>
       <w:bookmarkEnd w:id="60"/>
+      <w:bookmarkEnd w:id="61"/>
       <w:r>
         <w:rPr>
           <w:rFonts w:ascii="Times New Roman" w:hAnsi="Times New Roman" w:cs="Times New Roman"/>
@@ -17536,7 +17571,7 @@
 </file>
 
 <file path=customXml/itemProps1.xml><?xml version="1.0" encoding="utf-8"?>
-<ds:datastoreItem xmlns:ds="http://schemas.openxmlformats.org/officeDocument/2006/customXml" ds:itemID="{1AA5EDE9-0839-4BA3-938D-E7D2F809613E}">
+<ds:datastoreItem xmlns:ds="http://schemas.openxmlformats.org/officeDocument/2006/customXml" ds:itemID="{CA4DA1E1-2D20-46E7-9B92-4BD911B68A4C}">
   <ds:schemaRefs>
     <ds:schemaRef ds:uri="http://schemas.openxmlformats.org/officeDocument/2006/bibliography"/>
   </ds:schemaRefs>

</xml_diff>